<commit_message>
Feat: Add support for format
</commit_message>
<xml_diff>
--- a/src/RAG.Parsers.Docx.UnitTests/TestFiles/TestSample.docx
+++ b/src/RAG.Parsers.Docx.UnitTests/TestFiles/TestSample.docx
@@ -1,6 +1,6 @@
 
 <file path=word/document.xml><?xml version="1.0" encoding="utf-8"?>
-<w:document xmlns:wpc="http://schemas.microsoft.com/office/word/2010/wordprocessingCanvas" xmlns:cx="http://schemas.microsoft.com/office/drawing/2014/chartex" xmlns:cx1="http://schemas.microsoft.com/office/drawing/2015/9/8/chartex" xmlns:cx2="http://schemas.microsoft.com/office/drawing/2015/10/21/chartex" xmlns:cx3="http://schemas.microsoft.com/office/drawing/2016/5/9/chartex" xmlns:cx4="http://schemas.microsoft.com/office/drawing/2016/5/10/chartex" xmlns:cx5="http://schemas.microsoft.com/office/drawing/2016/5/11/chartex" xmlns:cx6="http://schemas.microsoft.com/office/drawing/2016/5/12/chartex" xmlns:cx7="http://schemas.microsoft.com/office/drawing/2016/5/13/chartex" xmlns:cx8="http://schemas.microsoft.com/office/drawing/2016/5/14/chartex" xmlns:mc="http://schemas.openxmlformats.org/markup-compatibility/2006" xmlns:aink="http://schemas.microsoft.com/office/drawing/2016/ink" xmlns:am3d="http://schemas.microsoft.com/office/drawing/2017/model3d" xmlns:o="urn:schemas-microsoft-com:office:office" xmlns:oel="http://schemas.microsoft.com/office/2019/extlst" xmlns:r="http://schemas.openxmlformats.org/officeDocument/2006/relationships" xmlns:m="http://schemas.openxmlformats.org/officeDocument/2006/math" xmlns:v="urn:schemas-microsoft-com:vml" xmlns:wp14="http://schemas.microsoft.com/office/word/2010/wordprocessingDrawing" xmlns:wp="http://schemas.openxmlformats.org/drawingml/2006/wordprocessingDrawing" xmlns:w10="urn:schemas-microsoft-com:office:word" xmlns:w="http://schemas.openxmlformats.org/wordprocessingml/2006/main" xmlns:w14="http://schemas.microsoft.com/office/word/2010/wordml" xmlns:w15="http://schemas.microsoft.com/office/word/2012/wordml" xmlns:w16cex="http://schemas.microsoft.com/office/word/2018/wordml/cex" xmlns:w16cid="http://schemas.microsoft.com/office/word/2016/wordml/cid" xmlns:w16="http://schemas.microsoft.com/office/word/2018/wordml" xmlns:w16sdtdh="http://schemas.microsoft.com/office/word/2020/wordml/sdtdatahash" xmlns:w16se="http://schemas.microsoft.com/office/word/2015/wordml/symex" xmlns:wpg="http://schemas.microsoft.com/office/word/2010/wordprocessingGroup" xmlns:wpi="http://schemas.microsoft.com/office/word/2010/wordprocessingInk" xmlns:wne="http://schemas.microsoft.com/office/word/2006/wordml" xmlns:wps="http://schemas.microsoft.com/office/word/2010/wordprocessingShape" mc:Ignorable="w14 w15 w16se w16cid w16 w16cex w16sdtdh wp14">
+<w:document xmlns:wpc="http://schemas.microsoft.com/office/word/2010/wordprocessingCanvas" xmlns:cx="http://schemas.microsoft.com/office/drawing/2014/chartex" xmlns:cx1="http://schemas.microsoft.com/office/drawing/2015/9/8/chartex" xmlns:cx2="http://schemas.microsoft.com/office/drawing/2015/10/21/chartex" xmlns:cx3="http://schemas.microsoft.com/office/drawing/2016/5/9/chartex" xmlns:cx4="http://schemas.microsoft.com/office/drawing/2016/5/10/chartex" xmlns:cx5="http://schemas.microsoft.com/office/drawing/2016/5/11/chartex" xmlns:cx6="http://schemas.microsoft.com/office/drawing/2016/5/12/chartex" xmlns:cx7="http://schemas.microsoft.com/office/drawing/2016/5/13/chartex" xmlns:cx8="http://schemas.microsoft.com/office/drawing/2016/5/14/chartex" xmlns:mc="http://schemas.openxmlformats.org/markup-compatibility/2006" xmlns:aink="http://schemas.microsoft.com/office/drawing/2016/ink" xmlns:am3d="http://schemas.microsoft.com/office/drawing/2017/model3d" xmlns:o="urn:schemas-microsoft-com:office:office" xmlns:oel="http://schemas.microsoft.com/office/2019/extlst" xmlns:r="http://schemas.openxmlformats.org/officeDocument/2006/relationships" xmlns:m="http://schemas.openxmlformats.org/officeDocument/2006/math" xmlns:v="urn:schemas-microsoft-com:vml" xmlns:wp14="http://schemas.microsoft.com/office/word/2010/wordprocessingDrawing" xmlns:wp="http://schemas.openxmlformats.org/drawingml/2006/wordprocessingDrawing" xmlns:w10="urn:schemas-microsoft-com:office:word" xmlns:w="http://schemas.openxmlformats.org/wordprocessingml/2006/main" xmlns:w14="http://schemas.microsoft.com/office/word/2010/wordml" xmlns:w15="http://schemas.microsoft.com/office/word/2012/wordml" xmlns:w16cex="http://schemas.microsoft.com/office/word/2018/wordml/cex" xmlns:w16cid="http://schemas.microsoft.com/office/word/2016/wordml/cid" xmlns:w16="http://schemas.microsoft.com/office/word/2018/wordml" xmlns:w16du="http://schemas.microsoft.com/office/word/2023/wordml/word16du" xmlns:w16sdtdh="http://schemas.microsoft.com/office/word/2020/wordml/sdtdatahash" xmlns:w16se="http://schemas.microsoft.com/office/word/2015/wordml/symex" xmlns:wpg="http://schemas.microsoft.com/office/word/2010/wordprocessingGroup" xmlns:wpi="http://schemas.microsoft.com/office/word/2010/wordprocessingInk" xmlns:wne="http://schemas.microsoft.com/office/word/2006/wordml" xmlns:wps="http://schemas.microsoft.com/office/word/2010/wordprocessingShape" mc:Ignorable="w14 w15 w16se w16cid w16 w16cex w16sdtdh w16du wp14">
   <w:body>
     <w:p>
       <w:pPr>
@@ -286,7 +286,7 @@
     </w:p>
     <w:p>
       <w:pPr>
-        <w:pStyle w:val="Titre"/>
+        <w:pStyle w:val="Title"/>
         <w:rPr>
           <w:lang w:val="en-US"/>
         </w:rPr>
@@ -295,16 +295,8 @@
         <w:rPr>
           <w:lang w:val="en-US"/>
         </w:rPr>
-        <w:t xml:space="preserve">My sample </w:t>
+        <w:t>My sample document</w:t>
       </w:r>
-      <w:proofErr w:type="gramStart"/>
-      <w:r>
-        <w:rPr>
-          <w:lang w:val="en-US"/>
-        </w:rPr>
-        <w:t>document</w:t>
-      </w:r>
-      <w:proofErr w:type="gramEnd"/>
     </w:p>
     <w:p>
       <w:pPr>
@@ -460,7 +452,7 @@
     </w:p>
     <w:p>
       <w:pPr>
-        <w:pStyle w:val="Titre9"/>
+        <w:pStyle w:val="Heading9"/>
         <w:jc w:val="center"/>
         <w:rPr>
           <w:b w:val="0"/>
@@ -472,7 +464,7 @@
     </w:p>
     <w:p>
       <w:pPr>
-        <w:pStyle w:val="Titre9"/>
+        <w:pStyle w:val="Heading9"/>
         <w:jc w:val="center"/>
         <w:rPr>
           <w:b w:val="0"/>
@@ -484,7 +476,7 @@
     </w:p>
     <w:p>
       <w:pPr>
-        <w:pStyle w:val="Titre9"/>
+        <w:pStyle w:val="Heading9"/>
         <w:jc w:val="center"/>
         <w:rPr>
           <w:b w:val="0"/>
@@ -545,7 +537,7 @@
     </w:p>
     <w:p>
       <w:pPr>
-        <w:pStyle w:val="En-tte"/>
+        <w:pStyle w:val="Header"/>
         <w:tabs>
           <w:tab w:val="clear" w:pos="4536"/>
           <w:tab w:val="clear" w:pos="9072"/>
@@ -559,7 +551,7 @@
     </w:p>
     <w:p>
       <w:pPr>
-        <w:pStyle w:val="En-tte"/>
+        <w:pStyle w:val="Header"/>
         <w:tabs>
           <w:tab w:val="clear" w:pos="4536"/>
           <w:tab w:val="clear" w:pos="9072"/>
@@ -573,7 +565,7 @@
     </w:p>
     <w:p>
       <w:pPr>
-        <w:pStyle w:val="En-tte"/>
+        <w:pStyle w:val="Header"/>
         <w:tabs>
           <w:tab w:val="clear" w:pos="4536"/>
           <w:tab w:val="clear" w:pos="9072"/>
@@ -587,7 +579,7 @@
     </w:p>
     <w:p>
       <w:pPr>
-        <w:pStyle w:val="En-tte"/>
+        <w:pStyle w:val="Header"/>
         <w:tabs>
           <w:tab w:val="clear" w:pos="4536"/>
           <w:tab w:val="clear" w:pos="9072"/>
@@ -601,7 +593,7 @@
     </w:p>
     <w:p>
       <w:pPr>
-        <w:pStyle w:val="En-tte"/>
+        <w:pStyle w:val="Header"/>
         <w:tabs>
           <w:tab w:val="clear" w:pos="4536"/>
           <w:tab w:val="clear" w:pos="9072"/>
@@ -615,7 +607,7 @@
     </w:p>
     <w:p>
       <w:pPr>
-        <w:pStyle w:val="En-tte"/>
+        <w:pStyle w:val="Header"/>
         <w:tabs>
           <w:tab w:val="clear" w:pos="4536"/>
           <w:tab w:val="clear" w:pos="9072"/>
@@ -629,7 +621,7 @@
     </w:p>
     <w:p>
       <w:pPr>
-        <w:pStyle w:val="En-tte"/>
+        <w:pStyle w:val="Header"/>
         <w:tabs>
           <w:tab w:val="clear" w:pos="4536"/>
           <w:tab w:val="clear" w:pos="9072"/>
@@ -643,7 +635,7 @@
     </w:p>
     <w:p>
       <w:pPr>
-        <w:pStyle w:val="En-tte"/>
+        <w:pStyle w:val="Header"/>
         <w:tabs>
           <w:tab w:val="clear" w:pos="4536"/>
           <w:tab w:val="clear" w:pos="9072"/>
@@ -699,7 +691,7 @@
     </w:p>
     <w:p>
       <w:pPr>
-        <w:pStyle w:val="En-tte"/>
+        <w:pStyle w:val="Header"/>
         <w:tabs>
           <w:tab w:val="clear" w:pos="4536"/>
           <w:tab w:val="clear" w:pos="9072"/>
@@ -712,7 +704,7 @@
     </w:p>
     <w:p>
       <w:pPr>
-        <w:pStyle w:val="En-tte"/>
+        <w:pStyle w:val="Header"/>
         <w:tabs>
           <w:tab w:val="clear" w:pos="4536"/>
           <w:tab w:val="clear" w:pos="9072"/>
@@ -725,7 +717,7 @@
     </w:p>
     <w:p>
       <w:pPr>
-        <w:pStyle w:val="En-tte"/>
+        <w:pStyle w:val="Header"/>
         <w:tabs>
           <w:tab w:val="clear" w:pos="4536"/>
           <w:tab w:val="clear" w:pos="9072"/>
@@ -737,7 +729,7 @@
     </w:p>
     <w:p>
       <w:pPr>
-        <w:pStyle w:val="En-tte"/>
+        <w:pStyle w:val="Header"/>
         <w:tabs>
           <w:tab w:val="clear" w:pos="4536"/>
           <w:tab w:val="clear" w:pos="9072"/>
@@ -749,19 +741,74 @@
     </w:p>
     <w:p>
       <w:pPr>
-        <w:pStyle w:val="En-tte"/>
+        <w:pStyle w:val="Header"/>
         <w:tabs>
           <w:tab w:val="clear" w:pos="4536"/>
           <w:tab w:val="clear" w:pos="9072"/>
         </w:tabs>
+        <w:jc w:val="center"/>
         <w:rPr>
           <w:lang w:val="en-US" w:eastAsia="zh-CN"/>
         </w:rPr>
       </w:pPr>
-    </w:p>
-    <w:p>
-      <w:pPr>
-        <w:pStyle w:val="En-tte"/>
+      <w:r>
+        <w:rPr>
+          <w:noProof/>
+          <w:lang w:val="en-US" w:eastAsia="zh-CN"/>
+        </w:rPr>
+        <w:drawing>
+          <wp:inline distT="0" distB="0" distL="0" distR="0" wp14:anchorId="4FDDC906" wp14:editId="766266B0">
+            <wp:extent cx="2459963" cy="2352675"/>
+            <wp:effectExtent l="0" t="0" r="0" b="0"/>
+            <wp:docPr id="423064984" name="Picture 1"/>
+            <wp:cNvGraphicFramePr>
+              <a:graphicFrameLocks xmlns:a="http://schemas.openxmlformats.org/drawingml/2006/main" noChangeAspect="1"/>
+            </wp:cNvGraphicFramePr>
+            <a:graphic xmlns:a="http://schemas.openxmlformats.org/drawingml/2006/main">
+              <a:graphicData uri="http://schemas.openxmlformats.org/drawingml/2006/picture">
+                <pic:pic xmlns:pic="http://schemas.openxmlformats.org/drawingml/2006/picture">
+                  <pic:nvPicPr>
+                    <pic:cNvPr id="0" name="Picture 1"/>
+                    <pic:cNvPicPr>
+                      <a:picLocks noChangeAspect="1" noChangeArrowheads="1"/>
+                    </pic:cNvPicPr>
+                  </pic:nvPicPr>
+                  <pic:blipFill>
+                    <a:blip r:embed="rId13" cstate="print">
+                      <a:extLst>
+                        <a:ext uri="{28A0092B-C50C-407E-A947-70E740481C1C}">
+                          <a14:useLocalDpi xmlns:a14="http://schemas.microsoft.com/office/drawing/2010/main" val="0"/>
+                        </a:ext>
+                      </a:extLst>
+                    </a:blip>
+                    <a:srcRect/>
+                    <a:stretch>
+                      <a:fillRect/>
+                    </a:stretch>
+                  </pic:blipFill>
+                  <pic:spPr bwMode="auto">
+                    <a:xfrm>
+                      <a:off x="0" y="0"/>
+                      <a:ext cx="2463985" cy="2356522"/>
+                    </a:xfrm>
+                    <a:prstGeom prst="rect">
+                      <a:avLst/>
+                    </a:prstGeom>
+                    <a:noFill/>
+                    <a:ln>
+                      <a:noFill/>
+                    </a:ln>
+                  </pic:spPr>
+                </pic:pic>
+              </a:graphicData>
+            </a:graphic>
+          </wp:inline>
+        </w:drawing>
+      </w:r>
+    </w:p>
+    <w:p>
+      <w:pPr>
+        <w:pStyle w:val="Header"/>
         <w:tabs>
           <w:tab w:val="clear" w:pos="4536"/>
           <w:tab w:val="clear" w:pos="9072"/>
@@ -773,7 +820,7 @@
     </w:p>
     <w:p>
       <w:pPr>
-        <w:pStyle w:val="En-tte"/>
+        <w:pStyle w:val="Header"/>
         <w:tabs>
           <w:tab w:val="clear" w:pos="4536"/>
           <w:tab w:val="clear" w:pos="9072"/>
@@ -785,7 +832,7 @@
     </w:p>
     <w:p>
       <w:pPr>
-        <w:pStyle w:val="En-tte"/>
+        <w:pStyle w:val="Header"/>
         <w:tabs>
           <w:tab w:val="clear" w:pos="4536"/>
           <w:tab w:val="clear" w:pos="9072"/>
@@ -797,7 +844,7 @@
     </w:p>
     <w:p>
       <w:pPr>
-        <w:pStyle w:val="En-tte"/>
+        <w:pStyle w:val="Header"/>
         <w:tabs>
           <w:tab w:val="clear" w:pos="4536"/>
           <w:tab w:val="clear" w:pos="9072"/>
@@ -809,7 +856,7 @@
     </w:p>
     <w:p>
       <w:pPr>
-        <w:pStyle w:val="En-tte"/>
+        <w:pStyle w:val="Header"/>
         <w:tabs>
           <w:tab w:val="clear" w:pos="4536"/>
           <w:tab w:val="clear" w:pos="9072"/>
@@ -821,7 +868,19 @@
     </w:p>
     <w:p>
       <w:pPr>
-        <w:pStyle w:val="Titre4"/>
+        <w:pStyle w:val="Header"/>
+        <w:tabs>
+          <w:tab w:val="clear" w:pos="4536"/>
+          <w:tab w:val="clear" w:pos="9072"/>
+        </w:tabs>
+        <w:rPr>
+          <w:lang w:val="en-US" w:eastAsia="zh-CN"/>
+        </w:rPr>
+      </w:pPr>
+    </w:p>
+    <w:p>
+      <w:pPr>
+        <w:pStyle w:val="Heading4"/>
         <w:rPr>
           <w:rFonts w:ascii="Calibri" w:hAnsi="Calibri"/>
           <w:sz w:val="22"/>
@@ -832,7 +891,7 @@
     </w:p>
     <w:p>
       <w:pPr>
-        <w:pStyle w:val="Titre4"/>
+        <w:pStyle w:val="Heading4"/>
         <w:rPr>
           <w:rFonts w:ascii="Calibri" w:hAnsi="Calibri"/>
           <w:sz w:val="22"/>
@@ -843,7 +902,7 @@
     </w:p>
     <w:p>
       <w:pPr>
-        <w:pStyle w:val="Titre4"/>
+        <w:pStyle w:val="Heading4"/>
         <w:rPr>
           <w:rFonts w:ascii="Calibri" w:hAnsi="Calibri"/>
           <w:sz w:val="22"/>
@@ -872,7 +931,7 @@
     </w:p>
     <w:p>
       <w:pPr>
-        <w:pStyle w:val="Titre1"/>
+        <w:pStyle w:val="Heading1"/>
         <w:rPr>
           <w:lang w:val="fr-FR"/>
         </w:rPr>
@@ -887,7 +946,7 @@
     </w:p>
     <w:p>
       <w:pPr>
-        <w:pStyle w:val="Titre2"/>
+        <w:pStyle w:val="Heading2"/>
       </w:pPr>
       <w:r>
         <w:t xml:space="preserve">Sub Index </w:t>
@@ -895,7 +954,7 @@
     </w:p>
     <w:p>
       <w:pPr>
-        <w:pStyle w:val="Titre3"/>
+        <w:pStyle w:val="Heading3"/>
         <w:rPr>
           <w:lang w:val="en-US" w:eastAsia="zh-CN"/>
         </w:rPr>
@@ -1043,11 +1102,11 @@
       <w:r>
         <w:t xml:space="preserve"> middle, </w:t>
       </w:r>
-      <w:hyperlink r:id="rId13" w:history="1">
+      <w:hyperlink r:id="rId14" w:history="1">
         <w:proofErr w:type="gramStart"/>
         <w:r>
           <w:rPr>
-            <w:rStyle w:val="Lienhypertexte"/>
+            <w:rStyle w:val="Hyperlink"/>
             <w:lang w:val="en-US" w:eastAsia="zh-CN"/>
           </w:rPr>
           <w:t>An</w:t>
@@ -1055,21 +1114,21 @@
         <w:proofErr w:type="gramEnd"/>
         <w:r>
           <w:rPr>
-            <w:rStyle w:val="Lienhypertexte"/>
+            <w:rStyle w:val="Hyperlink"/>
             <w:lang w:val="en-US" w:eastAsia="zh-CN"/>
           </w:rPr>
           <w:t xml:space="preserve"> </w:t>
         </w:r>
         <w:r>
           <w:rPr>
-            <w:rStyle w:val="Lienhypertexte"/>
+            <w:rStyle w:val="Hyperlink"/>
             <w:lang w:val="en-US" w:eastAsia="zh-CN"/>
           </w:rPr>
           <w:t>hyperlink</w:t>
         </w:r>
         <w:r>
           <w:rPr>
-            <w:rStyle w:val="Lienhypertexte"/>
+            <w:rStyle w:val="Hyperlink"/>
             <w:lang w:val="en-US" w:eastAsia="zh-CN"/>
           </w:rPr>
           <w:t xml:space="preserve"> to ChatGPT</w:t>
@@ -1077,7 +1136,7 @@
       </w:hyperlink>
       <w:r>
         <w:rPr>
-          <w:rStyle w:val="Lienhypertexte"/>
+          <w:rStyle w:val="Hyperlink"/>
           <w:u w:val="none"/>
           <w:lang w:val="en-US" w:eastAsia="zh-CN"/>
         </w:rPr>
@@ -1112,7 +1171,7 @@
     </w:p>
     <w:tbl>
       <w:tblPr>
-        <w:tblStyle w:val="TableauGrille1Clair-Accentuation4"/>
+        <w:tblStyle w:val="GridTable1Light-Accent4"/>
         <w:tblW w:w="0" w:type="auto"/>
         <w:tblLook w:val="04A0" w:firstRow="1" w:lastRow="0" w:firstColumn="1" w:lastColumn="0" w:noHBand="0" w:noVBand="1"/>
       </w:tblPr>
@@ -1401,7 +1460,7 @@
     </w:p>
     <w:tbl>
       <w:tblPr>
-        <w:tblStyle w:val="Grilledutableau"/>
+        <w:tblStyle w:val="TableGrid"/>
         <w:tblW w:w="0" w:type="auto"/>
         <w:tblLook w:val="04A0" w:firstRow="1" w:lastRow="0" w:firstColumn="1" w:lastColumn="0" w:noHBand="0" w:noVBand="1"/>
       </w:tblPr>
@@ -1705,8 +1764,8 @@
           <w:lang w:val="en-US"/>
         </w:rPr>
         <w:sectPr>
-          <w:headerReference w:type="default" r:id="rId14"/>
-          <w:headerReference w:type="first" r:id="rId15"/>
+          <w:headerReference w:type="default" r:id="rId15"/>
+          <w:headerReference w:type="first" r:id="rId16"/>
           <w:pgSz w:w="11906" w:h="16838"/>
           <w:pgMar w:top="2268" w:right="851" w:bottom="851" w:left="1418" w:header="567" w:footer="567" w:gutter="0"/>
           <w:cols w:space="708"/>
@@ -1721,6 +1780,215 @@
           <w:lang w:val="en-US" w:eastAsia="en-US"/>
         </w:rPr>
       </w:pPr>
+    </w:p>
+    <w:p>
+      <w:pPr>
+        <w:rPr>
+          <w:lang w:val="en-US" w:eastAsia="en-US"/>
+        </w:rPr>
+      </w:pPr>
+      <w:r>
+        <w:rPr>
+          <w:noProof/>
+          <w:lang w:val="en-US" w:eastAsia="en-US"/>
+        </w:rPr>
+        <mc:AlternateContent>
+          <mc:Choice Requires="wps">
+            <w:drawing>
+              <wp:anchor distT="0" distB="0" distL="114300" distR="114300" simplePos="0" relativeHeight="251659264" behindDoc="0" locked="0" layoutInCell="1" allowOverlap="1" wp14:anchorId="47D9317B" wp14:editId="2267778F">
+                <wp:simplePos x="0" y="0"/>
+                <wp:positionH relativeFrom="column">
+                  <wp:posOffset>678815</wp:posOffset>
+                </wp:positionH>
+                <wp:positionV relativeFrom="paragraph">
+                  <wp:posOffset>400685</wp:posOffset>
+                </wp:positionV>
+                <wp:extent cx="8810625" cy="3935730"/>
+                <wp:effectExtent l="0" t="0" r="28575" b="16510"/>
+                <wp:wrapNone/>
+                <wp:docPr id="151749696" name="Rectangle 1"/>
+                <wp:cNvGraphicFramePr/>
+                <a:graphic xmlns:a="http://schemas.openxmlformats.org/drawingml/2006/main">
+                  <a:graphicData uri="http://schemas.microsoft.com/office/word/2010/wordprocessingShape">
+                    <wps:wsp>
+                      <wps:cNvSpPr/>
+                      <wps:spPr>
+                        <a:xfrm>
+                          <a:off x="0" y="0"/>
+                          <a:ext cx="8810625" cy="3935730"/>
+                        </a:xfrm>
+                        <a:prstGeom prst="rect">
+                          <a:avLst/>
+                        </a:prstGeom>
+                      </wps:spPr>
+                      <wps:style>
+                        <a:lnRef idx="2">
+                          <a:schemeClr val="accent1">
+                            <a:shade val="15000"/>
+                          </a:schemeClr>
+                        </a:lnRef>
+                        <a:fillRef idx="1">
+                          <a:schemeClr val="accent1"/>
+                        </a:fillRef>
+                        <a:effectRef idx="0">
+                          <a:schemeClr val="accent1"/>
+                        </a:effectRef>
+                        <a:fontRef idx="minor">
+                          <a:schemeClr val="lt1"/>
+                        </a:fontRef>
+                      </wps:style>
+                      <wps:txbx>
+                        <w:txbxContent>
+                          <w:p>
+                            <w:pPr>
+                              <w:jc w:val="center"/>
+                            </w:pPr>
+                            <w:r>
+                              <w:rPr>
+                                <w:noProof/>
+                                <w:lang w:val="en-US" w:eastAsia="zh-CN"/>
+                              </w:rPr>
+                              <w:drawing>
+                                <wp:inline distT="0" distB="0" distL="0" distR="0" wp14:anchorId="45DAC171" wp14:editId="005ECD64">
+                                  <wp:extent cx="6115050" cy="6115050"/>
+                                  <wp:effectExtent l="0" t="0" r="0" b="0"/>
+                                  <wp:docPr id="1718539795" name="Picture 2"/>
+                                  <wp:cNvGraphicFramePr>
+                                    <a:graphicFrameLocks xmlns:a="http://schemas.openxmlformats.org/drawingml/2006/main" noChangeAspect="1"/>
+                                  </wp:cNvGraphicFramePr>
+                                  <a:graphic xmlns:a="http://schemas.openxmlformats.org/drawingml/2006/main">
+                                    <a:graphicData uri="http://schemas.openxmlformats.org/drawingml/2006/picture">
+                                      <pic:pic xmlns:pic="http://schemas.openxmlformats.org/drawingml/2006/picture">
+                                        <pic:nvPicPr>
+                                          <pic:cNvPr id="0" name="Picture 1"/>
+                                          <pic:cNvPicPr>
+                                            <a:picLocks noChangeAspect="1" noChangeArrowheads="1"/>
+                                          </pic:cNvPicPr>
+                                        </pic:nvPicPr>
+                                        <pic:blipFill>
+                                          <a:blip r:embed="rId17">
+                                            <a:extLst>
+                                              <a:ext uri="{28A0092B-C50C-407E-A947-70E740481C1C}">
+                                                <a14:useLocalDpi xmlns:a14="http://schemas.microsoft.com/office/drawing/2010/main" val="0"/>
+                                              </a:ext>
+                                            </a:extLst>
+                                          </a:blip>
+                                          <a:srcRect/>
+                                          <a:stretch>
+                                            <a:fillRect/>
+                                          </a:stretch>
+                                        </pic:blipFill>
+                                        <pic:spPr bwMode="auto">
+                                          <a:xfrm>
+                                            <a:off x="0" y="0"/>
+                                            <a:ext cx="6115050" cy="6115050"/>
+                                          </a:xfrm>
+                                          <a:prstGeom prst="rect">
+                                            <a:avLst/>
+                                          </a:prstGeom>
+                                          <a:noFill/>
+                                          <a:ln>
+                                            <a:noFill/>
+                                          </a:ln>
+                                        </pic:spPr>
+                                      </pic:pic>
+                                    </a:graphicData>
+                                  </a:graphic>
+                                </wp:inline>
+                              </w:drawing>
+                            </w:r>
+                          </w:p>
+                        </w:txbxContent>
+                      </wps:txbx>
+                      <wps:bodyPr rot="0" spcFirstLastPara="0" vertOverflow="overflow" horzOverflow="overflow" vert="horz" wrap="square" lIns="91440" tIns="45720" rIns="91440" bIns="45720" numCol="1" spcCol="0" rtlCol="0" fromWordArt="0" anchor="ctr" anchorCtr="0" forceAA="0" compatLnSpc="1">
+                        <a:prstTxWarp prst="textNoShape">
+                          <a:avLst/>
+                        </a:prstTxWarp>
+                        <a:spAutoFit/>
+                      </wps:bodyPr>
+                    </wps:wsp>
+                  </a:graphicData>
+                </a:graphic>
+                <wp14:sizeRelH relativeFrom="margin">
+                  <wp14:pctWidth>0</wp14:pctWidth>
+                </wp14:sizeRelH>
+                <wp14:sizeRelV relativeFrom="margin">
+                  <wp14:pctHeight>0</wp14:pctHeight>
+                </wp14:sizeRelV>
+              </wp:anchor>
+            </w:drawing>
+          </mc:Choice>
+          <mc:Fallback>
+            <w:pict>
+              <v:rect w14:anchorId="47D9317B" id="Rectangle 1" o:spid="_x0000_s1026" style="position:absolute;margin-left:53.45pt;margin-top:31.55pt;width:693.75pt;height:309.9pt;z-index:251659264;visibility:visible;mso-wrap-style:square;mso-width-percent:0;mso-height-percent:0;mso-wrap-distance-left:9pt;mso-wrap-distance-top:0;mso-wrap-distance-right:9pt;mso-wrap-distance-bottom:0;mso-position-horizontal:absolute;mso-position-horizontal-relative:text;mso-position-vertical:absolute;mso-position-vertical-relative:text;mso-width-percent:0;mso-height-percent:0;mso-width-relative:margin;mso-height-relative:margin;v-text-anchor:middle" o:gfxdata="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" fillcolor="#4f81bd [3204]" strokecolor="#0a121c [484]" strokeweight="2pt">
+                <v:textbox style="mso-fit-shape-to-text:t">
+                  <w:txbxContent>
+                    <w:p>
+                      <w:pPr>
+                        <w:jc w:val="center"/>
+                      </w:pPr>
+                      <w:r>
+                        <w:rPr>
+                          <w:noProof/>
+                          <w:lang w:val="en-US" w:eastAsia="zh-CN"/>
+                        </w:rPr>
+                        <w:drawing>
+                          <wp:inline distT="0" distB="0" distL="0" distR="0" wp14:anchorId="45DAC171" wp14:editId="005ECD64">
+                            <wp:extent cx="6115050" cy="6115050"/>
+                            <wp:effectExtent l="0" t="0" r="0" b="0"/>
+                            <wp:docPr id="1718539795" name="Picture 2"/>
+                            <wp:cNvGraphicFramePr>
+                              <a:graphicFrameLocks xmlns:a="http://schemas.openxmlformats.org/drawingml/2006/main" noChangeAspect="1"/>
+                            </wp:cNvGraphicFramePr>
+                            <a:graphic xmlns:a="http://schemas.openxmlformats.org/drawingml/2006/main">
+                              <a:graphicData uri="http://schemas.openxmlformats.org/drawingml/2006/picture">
+                                <pic:pic xmlns:pic="http://schemas.openxmlformats.org/drawingml/2006/picture">
+                                  <pic:nvPicPr>
+                                    <pic:cNvPr id="0" name="Picture 1"/>
+                                    <pic:cNvPicPr>
+                                      <a:picLocks noChangeAspect="1" noChangeArrowheads="1"/>
+                                    </pic:cNvPicPr>
+                                  </pic:nvPicPr>
+                                  <pic:blipFill>
+                                    <a:blip r:embed="rId17">
+                                      <a:extLst>
+                                        <a:ext uri="{28A0092B-C50C-407E-A947-70E740481C1C}">
+                                          <a14:useLocalDpi xmlns:a14="http://schemas.microsoft.com/office/drawing/2010/main" val="0"/>
+                                        </a:ext>
+                                      </a:extLst>
+                                    </a:blip>
+                                    <a:srcRect/>
+                                    <a:stretch>
+                                      <a:fillRect/>
+                                    </a:stretch>
+                                  </pic:blipFill>
+                                  <pic:spPr bwMode="auto">
+                                    <a:xfrm>
+                                      <a:off x="0" y="0"/>
+                                      <a:ext cx="6115050" cy="6115050"/>
+                                    </a:xfrm>
+                                    <a:prstGeom prst="rect">
+                                      <a:avLst/>
+                                    </a:prstGeom>
+                                    <a:noFill/>
+                                    <a:ln>
+                                      <a:noFill/>
+                                    </a:ln>
+                                  </pic:spPr>
+                                </pic:pic>
+                              </a:graphicData>
+                            </a:graphic>
+                          </wp:inline>
+                        </w:drawing>
+                      </w:r>
+                    </w:p>
+                  </w:txbxContent>
+                </v:textbox>
+              </v:rect>
+            </w:pict>
+          </mc:Fallback>
+        </mc:AlternateContent>
+      </w:r>
     </w:p>
     <w:sectPr>
       <w:pgSz w:w="16838" w:h="11906" w:orient="landscape"/>
@@ -1734,7 +2002,7 @@
 </file>
 
 <file path=word/endnotes.xml><?xml version="1.0" encoding="utf-8"?>
-<w:endnotes xmlns:wpc="http://schemas.microsoft.com/office/word/2010/wordprocessingCanvas" xmlns:cx="http://schemas.microsoft.com/office/drawing/2014/chartex" xmlns:cx1="http://schemas.microsoft.com/office/drawing/2015/9/8/chartex" xmlns:cx2="http://schemas.microsoft.com/office/drawing/2015/10/21/chartex" xmlns:cx3="http://schemas.microsoft.com/office/drawing/2016/5/9/chartex" xmlns:cx4="http://schemas.microsoft.com/office/drawing/2016/5/10/chartex" xmlns:cx5="http://schemas.microsoft.com/office/drawing/2016/5/11/chartex" xmlns:cx6="http://schemas.microsoft.com/office/drawing/2016/5/12/chartex" xmlns:cx7="http://schemas.microsoft.com/office/drawing/2016/5/13/chartex" xmlns:cx8="http://schemas.microsoft.com/office/drawing/2016/5/14/chartex" xmlns:mc="http://schemas.openxmlformats.org/markup-compatibility/2006" xmlns:aink="http://schemas.microsoft.com/office/drawing/2016/ink" xmlns:am3d="http://schemas.microsoft.com/office/drawing/2017/model3d" xmlns:o="urn:schemas-microsoft-com:office:office" xmlns:oel="http://schemas.microsoft.com/office/2019/extlst" xmlns:r="http://schemas.openxmlformats.org/officeDocument/2006/relationships" xmlns:m="http://schemas.openxmlformats.org/officeDocument/2006/math" xmlns:v="urn:schemas-microsoft-com:vml" xmlns:wp14="http://schemas.microsoft.com/office/word/2010/wordprocessingDrawing" xmlns:wp="http://schemas.openxmlformats.org/drawingml/2006/wordprocessingDrawing" xmlns:w10="urn:schemas-microsoft-com:office:word" xmlns:w="http://schemas.openxmlformats.org/wordprocessingml/2006/main" xmlns:w14="http://schemas.microsoft.com/office/word/2010/wordml" xmlns:w15="http://schemas.microsoft.com/office/word/2012/wordml" xmlns:w16cex="http://schemas.microsoft.com/office/word/2018/wordml/cex" xmlns:w16cid="http://schemas.microsoft.com/office/word/2016/wordml/cid" xmlns:w16="http://schemas.microsoft.com/office/word/2018/wordml" xmlns:w16sdtdh="http://schemas.microsoft.com/office/word/2020/wordml/sdtdatahash" xmlns:w16se="http://schemas.microsoft.com/office/word/2015/wordml/symex" xmlns:wpg="http://schemas.microsoft.com/office/word/2010/wordprocessingGroup" xmlns:wpi="http://schemas.microsoft.com/office/word/2010/wordprocessingInk" xmlns:wne="http://schemas.microsoft.com/office/word/2006/wordml" xmlns:wps="http://schemas.microsoft.com/office/word/2010/wordprocessingShape" mc:Ignorable="w14 w15 w16se w16cid w16 w16cex w16sdtdh wp14">
+<w:endnotes xmlns:wpc="http://schemas.microsoft.com/office/word/2010/wordprocessingCanvas" xmlns:cx="http://schemas.microsoft.com/office/drawing/2014/chartex" xmlns:cx1="http://schemas.microsoft.com/office/drawing/2015/9/8/chartex" xmlns:cx2="http://schemas.microsoft.com/office/drawing/2015/10/21/chartex" xmlns:cx3="http://schemas.microsoft.com/office/drawing/2016/5/9/chartex" xmlns:cx4="http://schemas.microsoft.com/office/drawing/2016/5/10/chartex" xmlns:cx5="http://schemas.microsoft.com/office/drawing/2016/5/11/chartex" xmlns:cx6="http://schemas.microsoft.com/office/drawing/2016/5/12/chartex" xmlns:cx7="http://schemas.microsoft.com/office/drawing/2016/5/13/chartex" xmlns:cx8="http://schemas.microsoft.com/office/drawing/2016/5/14/chartex" xmlns:mc="http://schemas.openxmlformats.org/markup-compatibility/2006" xmlns:aink="http://schemas.microsoft.com/office/drawing/2016/ink" xmlns:am3d="http://schemas.microsoft.com/office/drawing/2017/model3d" xmlns:o="urn:schemas-microsoft-com:office:office" xmlns:oel="http://schemas.microsoft.com/office/2019/extlst" xmlns:r="http://schemas.openxmlformats.org/officeDocument/2006/relationships" xmlns:m="http://schemas.openxmlformats.org/officeDocument/2006/math" xmlns:v="urn:schemas-microsoft-com:vml" xmlns:wp14="http://schemas.microsoft.com/office/word/2010/wordprocessingDrawing" xmlns:wp="http://schemas.openxmlformats.org/drawingml/2006/wordprocessingDrawing" xmlns:w10="urn:schemas-microsoft-com:office:word" xmlns:w="http://schemas.openxmlformats.org/wordprocessingml/2006/main" xmlns:w14="http://schemas.microsoft.com/office/word/2010/wordml" xmlns:w15="http://schemas.microsoft.com/office/word/2012/wordml" xmlns:w16cex="http://schemas.microsoft.com/office/word/2018/wordml/cex" xmlns:w16cid="http://schemas.microsoft.com/office/word/2016/wordml/cid" xmlns:w16="http://schemas.microsoft.com/office/word/2018/wordml" xmlns:w16du="http://schemas.microsoft.com/office/word/2023/wordml/word16du" xmlns:w16sdtdh="http://schemas.microsoft.com/office/word/2020/wordml/sdtdatahash" xmlns:w16se="http://schemas.microsoft.com/office/word/2015/wordml/symex" xmlns:wpg="http://schemas.microsoft.com/office/word/2010/wordprocessingGroup" xmlns:wpi="http://schemas.microsoft.com/office/word/2010/wordprocessingInk" xmlns:wne="http://schemas.microsoft.com/office/word/2006/wordml" xmlns:wps="http://schemas.microsoft.com/office/word/2010/wordprocessingShape" mc:Ignorable="w14 w15 w16se w16cid w16 w16cex w16sdtdh w16du wp14">
   <w:endnote w:type="separator" w:id="-1">
     <w:p>
       <w:r>
@@ -1756,7 +2024,7 @@
 </file>
 
 <file path=word/footnotes.xml><?xml version="1.0" encoding="utf-8"?>
-<w:footnotes xmlns:wpc="http://schemas.microsoft.com/office/word/2010/wordprocessingCanvas" xmlns:cx="http://schemas.microsoft.com/office/drawing/2014/chartex" xmlns:cx1="http://schemas.microsoft.com/office/drawing/2015/9/8/chartex" xmlns:cx2="http://schemas.microsoft.com/office/drawing/2015/10/21/chartex" xmlns:cx3="http://schemas.microsoft.com/office/drawing/2016/5/9/chartex" xmlns:cx4="http://schemas.microsoft.com/office/drawing/2016/5/10/chartex" xmlns:cx5="http://schemas.microsoft.com/office/drawing/2016/5/11/chartex" xmlns:cx6="http://schemas.microsoft.com/office/drawing/2016/5/12/chartex" xmlns:cx7="http://schemas.microsoft.com/office/drawing/2016/5/13/chartex" xmlns:cx8="http://schemas.microsoft.com/office/drawing/2016/5/14/chartex" xmlns:mc="http://schemas.openxmlformats.org/markup-compatibility/2006" xmlns:aink="http://schemas.microsoft.com/office/drawing/2016/ink" xmlns:am3d="http://schemas.microsoft.com/office/drawing/2017/model3d" xmlns:o="urn:schemas-microsoft-com:office:office" xmlns:oel="http://schemas.microsoft.com/office/2019/extlst" xmlns:r="http://schemas.openxmlformats.org/officeDocument/2006/relationships" xmlns:m="http://schemas.openxmlformats.org/officeDocument/2006/math" xmlns:v="urn:schemas-microsoft-com:vml" xmlns:wp14="http://schemas.microsoft.com/office/word/2010/wordprocessingDrawing" xmlns:wp="http://schemas.openxmlformats.org/drawingml/2006/wordprocessingDrawing" xmlns:w10="urn:schemas-microsoft-com:office:word" xmlns:w="http://schemas.openxmlformats.org/wordprocessingml/2006/main" xmlns:w14="http://schemas.microsoft.com/office/word/2010/wordml" xmlns:w15="http://schemas.microsoft.com/office/word/2012/wordml" xmlns:w16cex="http://schemas.microsoft.com/office/word/2018/wordml/cex" xmlns:w16cid="http://schemas.microsoft.com/office/word/2016/wordml/cid" xmlns:w16="http://schemas.microsoft.com/office/word/2018/wordml" xmlns:w16sdtdh="http://schemas.microsoft.com/office/word/2020/wordml/sdtdatahash" xmlns:w16se="http://schemas.microsoft.com/office/word/2015/wordml/symex" xmlns:wpg="http://schemas.microsoft.com/office/word/2010/wordprocessingGroup" xmlns:wpi="http://schemas.microsoft.com/office/word/2010/wordprocessingInk" xmlns:wne="http://schemas.microsoft.com/office/word/2006/wordml" xmlns:wps="http://schemas.microsoft.com/office/word/2010/wordprocessingShape" mc:Ignorable="w14 w15 w16se w16cid w16 w16cex w16sdtdh wp14">
+<w:footnotes xmlns:wpc="http://schemas.microsoft.com/office/word/2010/wordprocessingCanvas" xmlns:cx="http://schemas.microsoft.com/office/drawing/2014/chartex" xmlns:cx1="http://schemas.microsoft.com/office/drawing/2015/9/8/chartex" xmlns:cx2="http://schemas.microsoft.com/office/drawing/2015/10/21/chartex" xmlns:cx3="http://schemas.microsoft.com/office/drawing/2016/5/9/chartex" xmlns:cx4="http://schemas.microsoft.com/office/drawing/2016/5/10/chartex" xmlns:cx5="http://schemas.microsoft.com/office/drawing/2016/5/11/chartex" xmlns:cx6="http://schemas.microsoft.com/office/drawing/2016/5/12/chartex" xmlns:cx7="http://schemas.microsoft.com/office/drawing/2016/5/13/chartex" xmlns:cx8="http://schemas.microsoft.com/office/drawing/2016/5/14/chartex" xmlns:mc="http://schemas.openxmlformats.org/markup-compatibility/2006" xmlns:aink="http://schemas.microsoft.com/office/drawing/2016/ink" xmlns:am3d="http://schemas.microsoft.com/office/drawing/2017/model3d" xmlns:o="urn:schemas-microsoft-com:office:office" xmlns:oel="http://schemas.microsoft.com/office/2019/extlst" xmlns:r="http://schemas.openxmlformats.org/officeDocument/2006/relationships" xmlns:m="http://schemas.openxmlformats.org/officeDocument/2006/math" xmlns:v="urn:schemas-microsoft-com:vml" xmlns:wp14="http://schemas.microsoft.com/office/word/2010/wordprocessingDrawing" xmlns:wp="http://schemas.openxmlformats.org/drawingml/2006/wordprocessingDrawing" xmlns:w10="urn:schemas-microsoft-com:office:word" xmlns:w="http://schemas.openxmlformats.org/wordprocessingml/2006/main" xmlns:w14="http://schemas.microsoft.com/office/word/2010/wordml" xmlns:w15="http://schemas.microsoft.com/office/word/2012/wordml" xmlns:w16cex="http://schemas.microsoft.com/office/word/2018/wordml/cex" xmlns:w16cid="http://schemas.microsoft.com/office/word/2016/wordml/cid" xmlns:w16="http://schemas.microsoft.com/office/word/2018/wordml" xmlns:w16du="http://schemas.microsoft.com/office/word/2023/wordml/word16du" xmlns:w16sdtdh="http://schemas.microsoft.com/office/word/2020/wordml/sdtdatahash" xmlns:w16se="http://schemas.microsoft.com/office/word/2015/wordml/symex" xmlns:wpg="http://schemas.microsoft.com/office/word/2010/wordprocessingGroup" xmlns:wpi="http://schemas.microsoft.com/office/word/2010/wordprocessingInk" xmlns:wne="http://schemas.microsoft.com/office/word/2006/wordml" xmlns:wps="http://schemas.microsoft.com/office/word/2010/wordprocessingShape" mc:Ignorable="w14 w15 w16se w16cid w16 w16cex w16sdtdh w16du wp14">
   <w:footnote w:type="separator" w:id="-1">
     <w:p>
       <w:r>
@@ -1778,7 +2046,7 @@
 </file>
 
 <file path=word/header1.xml><?xml version="1.0" encoding="utf-8"?>
-<w:hdr xmlns:wpc="http://schemas.microsoft.com/office/word/2010/wordprocessingCanvas" xmlns:cx="http://schemas.microsoft.com/office/drawing/2014/chartex" xmlns:cx1="http://schemas.microsoft.com/office/drawing/2015/9/8/chartex" xmlns:cx2="http://schemas.microsoft.com/office/drawing/2015/10/21/chartex" xmlns:cx3="http://schemas.microsoft.com/office/drawing/2016/5/9/chartex" xmlns:cx4="http://schemas.microsoft.com/office/drawing/2016/5/10/chartex" xmlns:cx5="http://schemas.microsoft.com/office/drawing/2016/5/11/chartex" xmlns:cx6="http://schemas.microsoft.com/office/drawing/2016/5/12/chartex" xmlns:cx7="http://schemas.microsoft.com/office/drawing/2016/5/13/chartex" xmlns:cx8="http://schemas.microsoft.com/office/drawing/2016/5/14/chartex" xmlns:mc="http://schemas.openxmlformats.org/markup-compatibility/2006" xmlns:aink="http://schemas.microsoft.com/office/drawing/2016/ink" xmlns:am3d="http://schemas.microsoft.com/office/drawing/2017/model3d" xmlns:o="urn:schemas-microsoft-com:office:office" xmlns:oel="http://schemas.microsoft.com/office/2019/extlst" xmlns:r="http://schemas.openxmlformats.org/officeDocument/2006/relationships" xmlns:m="http://schemas.openxmlformats.org/officeDocument/2006/math" xmlns:v="urn:schemas-microsoft-com:vml" xmlns:wp14="http://schemas.microsoft.com/office/word/2010/wordprocessingDrawing" xmlns:wp="http://schemas.openxmlformats.org/drawingml/2006/wordprocessingDrawing" xmlns:w10="urn:schemas-microsoft-com:office:word" xmlns:w="http://schemas.openxmlformats.org/wordprocessingml/2006/main" xmlns:w14="http://schemas.microsoft.com/office/word/2010/wordml" xmlns:w15="http://schemas.microsoft.com/office/word/2012/wordml" xmlns:w16cex="http://schemas.microsoft.com/office/word/2018/wordml/cex" xmlns:w16cid="http://schemas.microsoft.com/office/word/2016/wordml/cid" xmlns:w16="http://schemas.microsoft.com/office/word/2018/wordml" xmlns:w16sdtdh="http://schemas.microsoft.com/office/word/2020/wordml/sdtdatahash" xmlns:w16se="http://schemas.microsoft.com/office/word/2015/wordml/symex" xmlns:wpg="http://schemas.microsoft.com/office/word/2010/wordprocessingGroup" xmlns:wpi="http://schemas.microsoft.com/office/word/2010/wordprocessingInk" xmlns:wne="http://schemas.microsoft.com/office/word/2006/wordml" xmlns:wps="http://schemas.microsoft.com/office/word/2010/wordprocessingShape" mc:Ignorable="w14 w15 w16se w16cid w16 w16cex w16sdtdh wp14">
+<w:hdr xmlns:wpc="http://schemas.microsoft.com/office/word/2010/wordprocessingCanvas" xmlns:cx="http://schemas.microsoft.com/office/drawing/2014/chartex" xmlns:cx1="http://schemas.microsoft.com/office/drawing/2015/9/8/chartex" xmlns:cx2="http://schemas.microsoft.com/office/drawing/2015/10/21/chartex" xmlns:cx3="http://schemas.microsoft.com/office/drawing/2016/5/9/chartex" xmlns:cx4="http://schemas.microsoft.com/office/drawing/2016/5/10/chartex" xmlns:cx5="http://schemas.microsoft.com/office/drawing/2016/5/11/chartex" xmlns:cx6="http://schemas.microsoft.com/office/drawing/2016/5/12/chartex" xmlns:cx7="http://schemas.microsoft.com/office/drawing/2016/5/13/chartex" xmlns:cx8="http://schemas.microsoft.com/office/drawing/2016/5/14/chartex" xmlns:mc="http://schemas.openxmlformats.org/markup-compatibility/2006" xmlns:aink="http://schemas.microsoft.com/office/drawing/2016/ink" xmlns:am3d="http://schemas.microsoft.com/office/drawing/2017/model3d" xmlns:o="urn:schemas-microsoft-com:office:office" xmlns:oel="http://schemas.microsoft.com/office/2019/extlst" xmlns:r="http://schemas.openxmlformats.org/officeDocument/2006/relationships" xmlns:m="http://schemas.openxmlformats.org/officeDocument/2006/math" xmlns:v="urn:schemas-microsoft-com:vml" xmlns:wp14="http://schemas.microsoft.com/office/word/2010/wordprocessingDrawing" xmlns:wp="http://schemas.openxmlformats.org/drawingml/2006/wordprocessingDrawing" xmlns:w10="urn:schemas-microsoft-com:office:word" xmlns:w="http://schemas.openxmlformats.org/wordprocessingml/2006/main" xmlns:w14="http://schemas.microsoft.com/office/word/2010/wordml" xmlns:w15="http://schemas.microsoft.com/office/word/2012/wordml" xmlns:w16cex="http://schemas.microsoft.com/office/word/2018/wordml/cex" xmlns:w16cid="http://schemas.microsoft.com/office/word/2016/wordml/cid" xmlns:w16="http://schemas.microsoft.com/office/word/2018/wordml" xmlns:w16du="http://schemas.microsoft.com/office/word/2023/wordml/word16du" xmlns:w16sdtdh="http://schemas.microsoft.com/office/word/2020/wordml/sdtdatahash" xmlns:w16se="http://schemas.microsoft.com/office/word/2015/wordml/symex" xmlns:wpg="http://schemas.microsoft.com/office/word/2010/wordprocessingGroup" xmlns:wpi="http://schemas.microsoft.com/office/word/2010/wordprocessingInk" xmlns:wne="http://schemas.microsoft.com/office/word/2006/wordml" xmlns:wps="http://schemas.microsoft.com/office/word/2010/wordprocessingShape" mc:Ignorable="w14 w15 w16se w16cid w16 w16cex w16sdtdh w16du wp14">
   <w:tbl>
     <w:tblPr>
       <w:tblW w:w="10064" w:type="dxa"/>
@@ -1815,7 +2083,7 @@
         </w:tcPr>
         <w:p>
           <w:pPr>
-            <w:pStyle w:val="En-tte"/>
+            <w:pStyle w:val="Header"/>
             <w:jc w:val="center"/>
             <w:rPr>
               <w:position w:val="-24"/>
@@ -1900,19 +2168,8 @@
               <w:szCs w:val="22"/>
               <w:lang w:eastAsia="zh-CN"/>
             </w:rPr>
-            <w:t xml:space="preserve">My sample </w:t>
+            <w:t>My sample document</w:t>
           </w:r>
-          <w:proofErr w:type="gramStart"/>
-          <w:r>
-            <w:rPr>
-              <w:b/>
-              <w:bCs/>
-              <w:szCs w:val="22"/>
-              <w:lang w:eastAsia="zh-CN"/>
-            </w:rPr>
-            <w:t>document</w:t>
-          </w:r>
-          <w:proofErr w:type="gramEnd"/>
         </w:p>
         <w:p>
           <w:pPr>
@@ -1929,10 +2186,10 @@
         </w:tcPr>
         <w:p>
           <w:pPr>
-            <w:pStyle w:val="En-tte"/>
+            <w:pStyle w:val="Header"/>
             <w:spacing w:before="40"/>
             <w:rPr>
-              <w:rStyle w:val="Numrodepage"/>
+              <w:rStyle w:val="PageNumber"/>
               <w:b/>
               <w:sz w:val="16"/>
               <w:lang w:val="pt-PT"/>
@@ -2004,7 +2261,7 @@
           </w:r>
           <w:r>
             <w:rPr>
-              <w:rStyle w:val="Numrodepage"/>
+              <w:rStyle w:val="PageNumber"/>
               <w:b/>
               <w:sz w:val="16"/>
               <w:lang w:val="pt-PT"/>
@@ -2013,7 +2270,7 @@
           </w:r>
           <w:r>
             <w:rPr>
-              <w:rStyle w:val="Numrodepage"/>
+              <w:rStyle w:val="PageNumber"/>
               <w:b/>
               <w:sz w:val="16"/>
             </w:rPr>
@@ -2021,7 +2278,7 @@
           </w:r>
           <w:r>
             <w:rPr>
-              <w:rStyle w:val="Numrodepage"/>
+              <w:rStyle w:val="PageNumber"/>
               <w:b/>
               <w:sz w:val="16"/>
               <w:lang w:val="pt-PT"/>
@@ -2030,7 +2287,7 @@
           </w:r>
           <w:r>
             <w:rPr>
-              <w:rStyle w:val="Numrodepage"/>
+              <w:rStyle w:val="PageNumber"/>
               <w:b/>
               <w:sz w:val="16"/>
             </w:rPr>
@@ -2038,7 +2295,7 @@
           </w:r>
           <w:r>
             <w:rPr>
-              <w:rStyle w:val="Numrodepage"/>
+              <w:rStyle w:val="PageNumber"/>
               <w:b/>
               <w:noProof/>
               <w:sz w:val="16"/>
@@ -2048,7 +2305,7 @@
           </w:r>
           <w:r>
             <w:rPr>
-              <w:rStyle w:val="Numrodepage"/>
+              <w:rStyle w:val="PageNumber"/>
               <w:b/>
               <w:sz w:val="16"/>
             </w:rPr>
@@ -2057,7 +2314,7 @@
         </w:p>
         <w:p>
           <w:pPr>
-            <w:pStyle w:val="En-tte"/>
+            <w:pStyle w:val="Header"/>
             <w:tabs>
               <w:tab w:val="left" w:pos="1370"/>
             </w:tabs>
@@ -2081,7 +2338,7 @@
   </w:tbl>
   <w:p>
     <w:pPr>
-      <w:pStyle w:val="En-tte"/>
+      <w:pStyle w:val="Header"/>
       <w:rPr>
         <w:lang w:val="pt-PT" w:eastAsia="zh-CN"/>
       </w:rPr>
@@ -2089,7 +2346,7 @@
   </w:p>
   <w:p>
     <w:pPr>
-      <w:pStyle w:val="En-tte"/>
+      <w:pStyle w:val="Header"/>
       <w:rPr>
         <w:lang w:val="pt-PT" w:eastAsia="zh-CN"/>
       </w:rPr>
@@ -2099,7 +2356,7 @@
 </file>
 
 <file path=word/header2.xml><?xml version="1.0" encoding="utf-8"?>
-<w:hdr xmlns:wpc="http://schemas.microsoft.com/office/word/2010/wordprocessingCanvas" xmlns:cx="http://schemas.microsoft.com/office/drawing/2014/chartex" xmlns:cx1="http://schemas.microsoft.com/office/drawing/2015/9/8/chartex" xmlns:cx2="http://schemas.microsoft.com/office/drawing/2015/10/21/chartex" xmlns:cx3="http://schemas.microsoft.com/office/drawing/2016/5/9/chartex" xmlns:cx4="http://schemas.microsoft.com/office/drawing/2016/5/10/chartex" xmlns:cx5="http://schemas.microsoft.com/office/drawing/2016/5/11/chartex" xmlns:cx6="http://schemas.microsoft.com/office/drawing/2016/5/12/chartex" xmlns:cx7="http://schemas.microsoft.com/office/drawing/2016/5/13/chartex" xmlns:cx8="http://schemas.microsoft.com/office/drawing/2016/5/14/chartex" xmlns:mc="http://schemas.openxmlformats.org/markup-compatibility/2006" xmlns:aink="http://schemas.microsoft.com/office/drawing/2016/ink" xmlns:am3d="http://schemas.microsoft.com/office/drawing/2017/model3d" xmlns:o="urn:schemas-microsoft-com:office:office" xmlns:oel="http://schemas.microsoft.com/office/2019/extlst" xmlns:r="http://schemas.openxmlformats.org/officeDocument/2006/relationships" xmlns:m="http://schemas.openxmlformats.org/officeDocument/2006/math" xmlns:v="urn:schemas-microsoft-com:vml" xmlns:wp14="http://schemas.microsoft.com/office/word/2010/wordprocessingDrawing" xmlns:wp="http://schemas.openxmlformats.org/drawingml/2006/wordprocessingDrawing" xmlns:w10="urn:schemas-microsoft-com:office:word" xmlns:w="http://schemas.openxmlformats.org/wordprocessingml/2006/main" xmlns:w14="http://schemas.microsoft.com/office/word/2010/wordml" xmlns:w15="http://schemas.microsoft.com/office/word/2012/wordml" xmlns:w16cex="http://schemas.microsoft.com/office/word/2018/wordml/cex" xmlns:w16cid="http://schemas.microsoft.com/office/word/2016/wordml/cid" xmlns:w16="http://schemas.microsoft.com/office/word/2018/wordml" xmlns:w16sdtdh="http://schemas.microsoft.com/office/word/2020/wordml/sdtdatahash" xmlns:w16se="http://schemas.microsoft.com/office/word/2015/wordml/symex" xmlns:wpg="http://schemas.microsoft.com/office/word/2010/wordprocessingGroup" xmlns:wpi="http://schemas.microsoft.com/office/word/2010/wordprocessingInk" xmlns:wne="http://schemas.microsoft.com/office/word/2006/wordml" xmlns:wps="http://schemas.microsoft.com/office/word/2010/wordprocessingShape" mc:Ignorable="w14 w15 w16se w16cid w16 w16cex w16sdtdh wp14">
+<w:hdr xmlns:wpc="http://schemas.microsoft.com/office/word/2010/wordprocessingCanvas" xmlns:cx="http://schemas.microsoft.com/office/drawing/2014/chartex" xmlns:cx1="http://schemas.microsoft.com/office/drawing/2015/9/8/chartex" xmlns:cx2="http://schemas.microsoft.com/office/drawing/2015/10/21/chartex" xmlns:cx3="http://schemas.microsoft.com/office/drawing/2016/5/9/chartex" xmlns:cx4="http://schemas.microsoft.com/office/drawing/2016/5/10/chartex" xmlns:cx5="http://schemas.microsoft.com/office/drawing/2016/5/11/chartex" xmlns:cx6="http://schemas.microsoft.com/office/drawing/2016/5/12/chartex" xmlns:cx7="http://schemas.microsoft.com/office/drawing/2016/5/13/chartex" xmlns:cx8="http://schemas.microsoft.com/office/drawing/2016/5/14/chartex" xmlns:mc="http://schemas.openxmlformats.org/markup-compatibility/2006" xmlns:aink="http://schemas.microsoft.com/office/drawing/2016/ink" xmlns:am3d="http://schemas.microsoft.com/office/drawing/2017/model3d" xmlns:o="urn:schemas-microsoft-com:office:office" xmlns:oel="http://schemas.microsoft.com/office/2019/extlst" xmlns:r="http://schemas.openxmlformats.org/officeDocument/2006/relationships" xmlns:m="http://schemas.openxmlformats.org/officeDocument/2006/math" xmlns:v="urn:schemas-microsoft-com:vml" xmlns:wp14="http://schemas.microsoft.com/office/word/2010/wordprocessingDrawing" xmlns:wp="http://schemas.openxmlformats.org/drawingml/2006/wordprocessingDrawing" xmlns:w10="urn:schemas-microsoft-com:office:word" xmlns:w="http://schemas.openxmlformats.org/wordprocessingml/2006/main" xmlns:w14="http://schemas.microsoft.com/office/word/2010/wordml" xmlns:w15="http://schemas.microsoft.com/office/word/2012/wordml" xmlns:w16cex="http://schemas.microsoft.com/office/word/2018/wordml/cex" xmlns:w16cid="http://schemas.microsoft.com/office/word/2016/wordml/cid" xmlns:w16="http://schemas.microsoft.com/office/word/2018/wordml" xmlns:w16du="http://schemas.microsoft.com/office/word/2023/wordml/word16du" xmlns:w16sdtdh="http://schemas.microsoft.com/office/word/2020/wordml/sdtdatahash" xmlns:w16se="http://schemas.microsoft.com/office/word/2015/wordml/symex" xmlns:wpg="http://schemas.microsoft.com/office/word/2010/wordprocessingGroup" xmlns:wpi="http://schemas.microsoft.com/office/word/2010/wordprocessingInk" xmlns:wne="http://schemas.microsoft.com/office/word/2006/wordml" xmlns:wps="http://schemas.microsoft.com/office/word/2010/wordprocessingShape" mc:Ignorable="w14 w15 w16se w16cid w16 w16cex w16sdtdh w16du wp14">
   <w:tbl>
     <w:tblPr>
       <w:tblW w:w="10064" w:type="dxa"/>
@@ -2136,7 +2393,7 @@
         </w:tcPr>
         <w:p>
           <w:pPr>
-            <w:pStyle w:val="En-tte"/>
+            <w:pStyle w:val="Header"/>
             <w:jc w:val="center"/>
             <w:rPr>
               <w:position w:val="-24"/>
@@ -2221,19 +2478,8 @@
               <w:szCs w:val="22"/>
               <w:lang w:eastAsia="zh-CN"/>
             </w:rPr>
-            <w:t xml:space="preserve">My sample </w:t>
+            <w:t>My sample document</w:t>
           </w:r>
-          <w:proofErr w:type="gramStart"/>
-          <w:r>
-            <w:rPr>
-              <w:b/>
-              <w:bCs/>
-              <w:szCs w:val="22"/>
-              <w:lang w:eastAsia="zh-CN"/>
-            </w:rPr>
-            <w:t>document</w:t>
-          </w:r>
-          <w:proofErr w:type="gramEnd"/>
         </w:p>
         <w:p>
           <w:pPr>
@@ -2251,7 +2497,7 @@
         </w:tcPr>
         <w:p>
           <w:pPr>
-            <w:pStyle w:val="En-tte"/>
+            <w:pStyle w:val="Header"/>
             <w:spacing w:before="40"/>
             <w:rPr>
               <w:b/>
@@ -2325,7 +2571,7 @@
           </w:r>
           <w:r>
             <w:rPr>
-              <w:rStyle w:val="Numrodepage"/>
+              <w:rStyle w:val="PageNumber"/>
               <w:b/>
               <w:sz w:val="16"/>
               <w:lang w:val="pt-PT"/>
@@ -2334,7 +2580,7 @@
           </w:r>
           <w:r>
             <w:rPr>
-              <w:rStyle w:val="Numrodepage"/>
+              <w:rStyle w:val="PageNumber"/>
               <w:b/>
               <w:sz w:val="16"/>
             </w:rPr>
@@ -2342,7 +2588,7 @@
           </w:r>
           <w:r>
             <w:rPr>
-              <w:rStyle w:val="Numrodepage"/>
+              <w:rStyle w:val="PageNumber"/>
               <w:b/>
               <w:sz w:val="16"/>
               <w:lang w:val="pt-PT"/>
@@ -2351,7 +2597,7 @@
           </w:r>
           <w:r>
             <w:rPr>
-              <w:rStyle w:val="Numrodepage"/>
+              <w:rStyle w:val="PageNumber"/>
               <w:b/>
               <w:sz w:val="16"/>
             </w:rPr>
@@ -2359,7 +2605,7 @@
           </w:r>
           <w:r>
             <w:rPr>
-              <w:rStyle w:val="Numrodepage"/>
+              <w:rStyle w:val="PageNumber"/>
               <w:b/>
               <w:noProof/>
               <w:sz w:val="16"/>
@@ -2369,7 +2615,7 @@
           </w:r>
           <w:r>
             <w:rPr>
-              <w:rStyle w:val="Numrodepage"/>
+              <w:rStyle w:val="PageNumber"/>
               <w:b/>
               <w:sz w:val="16"/>
             </w:rPr>
@@ -2378,7 +2624,7 @@
         </w:p>
         <w:p>
           <w:pPr>
-            <w:pStyle w:val="En-tte"/>
+            <w:pStyle w:val="Header"/>
             <w:tabs>
               <w:tab w:val="left" w:pos="1370"/>
             </w:tabs>
@@ -2402,14 +2648,14 @@
   </w:tbl>
   <w:p>
     <w:pPr>
-      <w:pStyle w:val="En-tte"/>
+      <w:pStyle w:val="Header"/>
     </w:pPr>
   </w:p>
 </w:hdr>
 </file>
 
 <file path=word/numbering.xml><?xml version="1.0" encoding="utf-8"?>
-<w:numbering xmlns:wpc="http://schemas.microsoft.com/office/word/2010/wordprocessingCanvas" xmlns:cx="http://schemas.microsoft.com/office/drawing/2014/chartex" xmlns:cx1="http://schemas.microsoft.com/office/drawing/2015/9/8/chartex" xmlns:cx2="http://schemas.microsoft.com/office/drawing/2015/10/21/chartex" xmlns:cx3="http://schemas.microsoft.com/office/drawing/2016/5/9/chartex" xmlns:cx4="http://schemas.microsoft.com/office/drawing/2016/5/10/chartex" xmlns:cx5="http://schemas.microsoft.com/office/drawing/2016/5/11/chartex" xmlns:cx6="http://schemas.microsoft.com/office/drawing/2016/5/12/chartex" xmlns:cx7="http://schemas.microsoft.com/office/drawing/2016/5/13/chartex" xmlns:cx8="http://schemas.microsoft.com/office/drawing/2016/5/14/chartex" xmlns:mc="http://schemas.openxmlformats.org/markup-compatibility/2006" xmlns:aink="http://schemas.microsoft.com/office/drawing/2016/ink" xmlns:am3d="http://schemas.microsoft.com/office/drawing/2017/model3d" xmlns:o="urn:schemas-microsoft-com:office:office" xmlns:oel="http://schemas.microsoft.com/office/2019/extlst" xmlns:r="http://schemas.openxmlformats.org/officeDocument/2006/relationships" xmlns:m="http://schemas.openxmlformats.org/officeDocument/2006/math" xmlns:v="urn:schemas-microsoft-com:vml" xmlns:wp14="http://schemas.microsoft.com/office/word/2010/wordprocessingDrawing" xmlns:wp="http://schemas.openxmlformats.org/drawingml/2006/wordprocessingDrawing" xmlns:w10="urn:schemas-microsoft-com:office:word" xmlns:w="http://schemas.openxmlformats.org/wordprocessingml/2006/main" xmlns:w14="http://schemas.microsoft.com/office/word/2010/wordml" xmlns:w15="http://schemas.microsoft.com/office/word/2012/wordml" xmlns:w16cex="http://schemas.microsoft.com/office/word/2018/wordml/cex" xmlns:w16cid="http://schemas.microsoft.com/office/word/2016/wordml/cid" xmlns:w16="http://schemas.microsoft.com/office/word/2018/wordml" xmlns:w16sdtdh="http://schemas.microsoft.com/office/word/2020/wordml/sdtdatahash" xmlns:w16se="http://schemas.microsoft.com/office/word/2015/wordml/symex" xmlns:wpg="http://schemas.microsoft.com/office/word/2010/wordprocessingGroup" xmlns:wpi="http://schemas.microsoft.com/office/word/2010/wordprocessingInk" xmlns:wne="http://schemas.microsoft.com/office/word/2006/wordml" xmlns:wps="http://schemas.microsoft.com/office/word/2010/wordprocessingShape" mc:Ignorable="w14 w15 w16se w16cid w16 w16cex w16sdtdh wp14">
+<w:numbering xmlns:wpc="http://schemas.microsoft.com/office/word/2010/wordprocessingCanvas" xmlns:cx="http://schemas.microsoft.com/office/drawing/2014/chartex" xmlns:cx1="http://schemas.microsoft.com/office/drawing/2015/9/8/chartex" xmlns:cx2="http://schemas.microsoft.com/office/drawing/2015/10/21/chartex" xmlns:cx3="http://schemas.microsoft.com/office/drawing/2016/5/9/chartex" xmlns:cx4="http://schemas.microsoft.com/office/drawing/2016/5/10/chartex" xmlns:cx5="http://schemas.microsoft.com/office/drawing/2016/5/11/chartex" xmlns:cx6="http://schemas.microsoft.com/office/drawing/2016/5/12/chartex" xmlns:cx7="http://schemas.microsoft.com/office/drawing/2016/5/13/chartex" xmlns:cx8="http://schemas.microsoft.com/office/drawing/2016/5/14/chartex" xmlns:mc="http://schemas.openxmlformats.org/markup-compatibility/2006" xmlns:aink="http://schemas.microsoft.com/office/drawing/2016/ink" xmlns:am3d="http://schemas.microsoft.com/office/drawing/2017/model3d" xmlns:o="urn:schemas-microsoft-com:office:office" xmlns:oel="http://schemas.microsoft.com/office/2019/extlst" xmlns:r="http://schemas.openxmlformats.org/officeDocument/2006/relationships" xmlns:m="http://schemas.openxmlformats.org/officeDocument/2006/math" xmlns:v="urn:schemas-microsoft-com:vml" xmlns:wp14="http://schemas.microsoft.com/office/word/2010/wordprocessingDrawing" xmlns:wp="http://schemas.openxmlformats.org/drawingml/2006/wordprocessingDrawing" xmlns:w10="urn:schemas-microsoft-com:office:word" xmlns:w="http://schemas.openxmlformats.org/wordprocessingml/2006/main" xmlns:w14="http://schemas.microsoft.com/office/word/2010/wordml" xmlns:w15="http://schemas.microsoft.com/office/word/2012/wordml" xmlns:w16cex="http://schemas.microsoft.com/office/word/2018/wordml/cex" xmlns:w16cid="http://schemas.microsoft.com/office/word/2016/wordml/cid" xmlns:w16="http://schemas.microsoft.com/office/word/2018/wordml" xmlns:w16du="http://schemas.microsoft.com/office/word/2023/wordml/word16du" xmlns:w16sdtdh="http://schemas.microsoft.com/office/word/2020/wordml/sdtdatahash" xmlns:w16se="http://schemas.microsoft.com/office/word/2015/wordml/symex" xmlns:wpg="http://schemas.microsoft.com/office/word/2010/wordprocessingGroup" xmlns:wpi="http://schemas.microsoft.com/office/word/2010/wordprocessingInk" xmlns:wne="http://schemas.microsoft.com/office/word/2006/wordml" xmlns:wps="http://schemas.microsoft.com/office/word/2010/wordprocessingShape" mc:Ignorable="w14 w15 w16se w16cid w16 w16cex w16sdtdh w16du wp14">
   <w:abstractNum w:abstractNumId="0" w15:restartNumberingAfterBreak="0">
     <w:nsid w:val="01D57BBA"/>
     <w:multiLevelType w:val="hybridMultilevel"/>
@@ -2731,7 +2977,7 @@
     <w:lvl w:ilvl="0">
       <w:start w:val="1"/>
       <w:numFmt w:val="decimal"/>
-      <w:pStyle w:val="Titre1"/>
+      <w:pStyle w:val="Heading1"/>
       <w:lvlText w:val="%1."/>
       <w:lvlJc w:val="left"/>
       <w:pPr>
@@ -2749,7 +2995,7 @@
     <w:lvl w:ilvl="1">
       <w:start w:val="1"/>
       <w:numFmt w:val="decimal"/>
-      <w:pStyle w:val="Titre2"/>
+      <w:pStyle w:val="Heading2"/>
       <w:lvlText w:val="%1.%2."/>
       <w:lvlJc w:val="left"/>
       <w:pPr>
@@ -2768,7 +3014,7 @@
     <w:lvl w:ilvl="2">
       <w:start w:val="1"/>
       <w:numFmt w:val="decimal"/>
-      <w:pStyle w:val="Titre3"/>
+      <w:pStyle w:val="Heading3"/>
       <w:lvlText w:val="%1.%2.%3."/>
       <w:lvlJc w:val="left"/>
       <w:pPr>
@@ -2804,7 +3050,7 @@
     <w:lvl w:ilvl="4">
       <w:start w:val="1"/>
       <w:numFmt w:val="lowerRoman"/>
-      <w:pStyle w:val="Titre5"/>
+      <w:pStyle w:val="Heading5"/>
       <w:lvlText w:val="%5."/>
       <w:lvlJc w:val="left"/>
       <w:pPr>
@@ -3575,7 +3821,7 @@
 </file>
 
 <file path=word/styles.xml><?xml version="1.0" encoding="utf-8"?>
-<w:styles xmlns:mc="http://schemas.openxmlformats.org/markup-compatibility/2006" xmlns:r="http://schemas.openxmlformats.org/officeDocument/2006/relationships" xmlns:w="http://schemas.openxmlformats.org/wordprocessingml/2006/main" xmlns:w14="http://schemas.microsoft.com/office/word/2010/wordml" xmlns:w15="http://schemas.microsoft.com/office/word/2012/wordml" xmlns:w16cex="http://schemas.microsoft.com/office/word/2018/wordml/cex" xmlns:w16cid="http://schemas.microsoft.com/office/word/2016/wordml/cid" xmlns:w16="http://schemas.microsoft.com/office/word/2018/wordml" xmlns:w16sdtdh="http://schemas.microsoft.com/office/word/2020/wordml/sdtdatahash" xmlns:w16se="http://schemas.microsoft.com/office/word/2015/wordml/symex" mc:Ignorable="w14 w15 w16se w16cid w16 w16cex w16sdtdh">
+<w:styles xmlns:mc="http://schemas.openxmlformats.org/markup-compatibility/2006" xmlns:r="http://schemas.openxmlformats.org/officeDocument/2006/relationships" xmlns:w="http://schemas.openxmlformats.org/wordprocessingml/2006/main" xmlns:w14="http://schemas.microsoft.com/office/word/2010/wordml" xmlns:w15="http://schemas.microsoft.com/office/word/2012/wordml" xmlns:w16cex="http://schemas.microsoft.com/office/word/2018/wordml/cex" xmlns:w16cid="http://schemas.microsoft.com/office/word/2016/wordml/cid" xmlns:w16="http://schemas.microsoft.com/office/word/2018/wordml" xmlns:w16du="http://schemas.microsoft.com/office/word/2023/wordml/word16du" xmlns:w16sdtdh="http://schemas.microsoft.com/office/word/2020/wordml/sdtdatahash" xmlns:w16se="http://schemas.microsoft.com/office/word/2015/wordml/symex" mc:Ignorable="w14 w15 w16se w16cid w16 w16cex w16sdtdh w16du">
   <w:docDefaults>
     <w:rPrDefault>
       <w:rPr>
@@ -3967,7 +4213,7 @@
       <w:lang w:val="en-GB" w:eastAsia="fr-FR"/>
     </w:rPr>
   </w:style>
-  <w:style w:type="paragraph" w:styleId="Titre1">
+  <w:style w:type="paragraph" w:styleId="Heading1">
     <w:name w:val="heading 1"/>
     <w:basedOn w:val="Normal"/>
     <w:next w:val="Normal"/>
@@ -3990,11 +4236,11 @@
       <w:sz w:val="36"/>
     </w:rPr>
   </w:style>
-  <w:style w:type="paragraph" w:styleId="Titre2">
+  <w:style w:type="paragraph" w:styleId="Heading2">
     <w:name w:val="heading 2"/>
     <w:basedOn w:val="Normal"/>
     <w:next w:val="Normal"/>
-    <w:link w:val="Titre2Car"/>
+    <w:link w:val="Heading2Char"/>
     <w:qFormat/>
     <w:rsid w:val="005245CD"/>
     <w:pPr>
@@ -4019,7 +4265,7 @@
       <w:lang w:val="en-US" w:eastAsia="zh-CN"/>
     </w:rPr>
   </w:style>
-  <w:style w:type="paragraph" w:styleId="Titre3">
+  <w:style w:type="paragraph" w:styleId="Heading3">
     <w:name w:val="heading 3"/>
     <w:basedOn w:val="Normal"/>
     <w:next w:val="Normal"/>
@@ -4041,11 +4287,11 @@
       <w:szCs w:val="26"/>
     </w:rPr>
   </w:style>
-  <w:style w:type="paragraph" w:styleId="Titre4">
+  <w:style w:type="paragraph" w:styleId="Heading4">
     <w:name w:val="heading 4"/>
-    <w:basedOn w:val="Titre3"/>
+    <w:basedOn w:val="Heading3"/>
     <w:next w:val="Normal"/>
-    <w:link w:val="Titre4Car"/>
+    <w:link w:val="Heading4Char"/>
     <w:qFormat/>
     <w:rsid w:val="00434F00"/>
     <w:pPr>
@@ -4065,7 +4311,7 @@
       <w:szCs w:val="28"/>
     </w:rPr>
   </w:style>
-  <w:style w:type="paragraph" w:styleId="Titre5">
+  <w:style w:type="paragraph" w:styleId="Heading5">
     <w:name w:val="heading 5"/>
     <w:basedOn w:val="Normal"/>
     <w:next w:val="Normal"/>
@@ -4085,7 +4331,7 @@
       <w:szCs w:val="26"/>
     </w:rPr>
   </w:style>
-  <w:style w:type="paragraph" w:styleId="Titre6">
+  <w:style w:type="paragraph" w:styleId="Heading6">
     <w:name w:val="heading 6"/>
     <w:basedOn w:val="Normal"/>
     <w:next w:val="Normal"/>
@@ -4108,7 +4354,7 @@
       </w14:shadow>
     </w:rPr>
   </w:style>
-  <w:style w:type="paragraph" w:styleId="Titre7">
+  <w:style w:type="paragraph" w:styleId="Heading7">
     <w:name w:val="heading 7"/>
     <w:basedOn w:val="Normal"/>
     <w:next w:val="Normal"/>
@@ -4122,7 +4368,7 @@
       <w:iCs/>
     </w:rPr>
   </w:style>
-  <w:style w:type="paragraph" w:styleId="Titre8">
+  <w:style w:type="paragraph" w:styleId="Heading8">
     <w:name w:val="heading 8"/>
     <w:basedOn w:val="Normal"/>
     <w:next w:val="Normal"/>
@@ -4137,7 +4383,7 @@
       <w:sz w:val="18"/>
     </w:rPr>
   </w:style>
-  <w:style w:type="paragraph" w:styleId="Titre9">
+  <w:style w:type="paragraph" w:styleId="Heading9">
     <w:name w:val="heading 9"/>
     <w:basedOn w:val="Normal"/>
     <w:next w:val="Normal"/>
@@ -4153,13 +4399,13 @@
       <w:lang w:eastAsia="zh-CN"/>
     </w:rPr>
   </w:style>
-  <w:style w:type="character" w:default="1" w:styleId="Policepardfaut">
+  <w:style w:type="character" w:default="1" w:styleId="DefaultParagraphFont">
     <w:name w:val="Default Paragraph Font"/>
     <w:uiPriority w:val="1"/>
     <w:semiHidden/>
     <w:unhideWhenUsed/>
   </w:style>
-  <w:style w:type="table" w:default="1" w:styleId="TableauNormal">
+  <w:style w:type="table" w:default="1" w:styleId="TableNormal">
     <w:name w:val="Normal Table"/>
     <w:uiPriority w:val="99"/>
     <w:semiHidden/>
@@ -4174,13 +4420,13 @@
       </w:tblCellMar>
     </w:tblPr>
   </w:style>
-  <w:style w:type="numbering" w:default="1" w:styleId="Aucuneliste">
+  <w:style w:type="numbering" w:default="1" w:styleId="NoList">
     <w:name w:val="No List"/>
     <w:uiPriority w:val="99"/>
     <w:semiHidden/>
     <w:unhideWhenUsed/>
   </w:style>
-  <w:style w:type="paragraph" w:styleId="En-tte">
+  <w:style w:type="paragraph" w:styleId="Header">
     <w:name w:val="header"/>
     <w:basedOn w:val="Normal"/>
     <w:pPr>
@@ -4190,7 +4436,7 @@
       </w:tabs>
     </w:pPr>
   </w:style>
-  <w:style w:type="paragraph" w:styleId="Pieddepage">
+  <w:style w:type="paragraph" w:styleId="Footer">
     <w:name w:val="footer"/>
     <w:basedOn w:val="Normal"/>
     <w:pPr>
@@ -4200,7 +4446,7 @@
       </w:tabs>
     </w:pPr>
   </w:style>
-  <w:style w:type="paragraph" w:styleId="Corpsdetexte">
+  <w:style w:type="paragraph" w:styleId="BodyText">
     <w:name w:val="Body Text"/>
     <w:basedOn w:val="Normal"/>
     <w:pPr>
@@ -4211,11 +4457,11 @@
       <w:sz w:val="28"/>
     </w:rPr>
   </w:style>
-  <w:style w:type="character" w:styleId="Numrodepage">
+  <w:style w:type="character" w:styleId="PageNumber">
     <w:name w:val="page number"/>
-    <w:basedOn w:val="Policepardfaut"/>
+    <w:basedOn w:val="DefaultParagraphFont"/>
   </w:style>
-  <w:style w:type="paragraph" w:styleId="TM1">
+  <w:style w:type="paragraph" w:styleId="TOC1">
     <w:name w:val="toc 1"/>
     <w:basedOn w:val="Normal"/>
     <w:next w:val="Normal"/>
@@ -4239,7 +4485,7 @@
       <w:szCs w:val="36"/>
     </w:rPr>
   </w:style>
-  <w:style w:type="paragraph" w:styleId="TM2">
+  <w:style w:type="paragraph" w:styleId="TOC2">
     <w:name w:val="toc 2"/>
     <w:basedOn w:val="Normal"/>
     <w:next w:val="Normal"/>
@@ -4263,7 +4509,7 @@
       <w:lang w:val="en-US" w:eastAsia="zh-CN"/>
     </w:rPr>
   </w:style>
-  <w:style w:type="paragraph" w:styleId="TM3">
+  <w:style w:type="paragraph" w:styleId="TOC3">
     <w:name w:val="toc 3"/>
     <w:basedOn w:val="Normal"/>
     <w:next w:val="Normal"/>
@@ -4282,7 +4528,7 @@
       <w:sz w:val="20"/>
     </w:rPr>
   </w:style>
-  <w:style w:type="paragraph" w:styleId="TM4">
+  <w:style w:type="paragraph" w:styleId="TOC4">
     <w:name w:val="toc 4"/>
     <w:basedOn w:val="Normal"/>
     <w:next w:val="Normal"/>
@@ -4296,7 +4542,7 @@
       <w:szCs w:val="21"/>
     </w:rPr>
   </w:style>
-  <w:style w:type="paragraph" w:styleId="TM5">
+  <w:style w:type="paragraph" w:styleId="TOC5">
     <w:name w:val="toc 5"/>
     <w:basedOn w:val="Normal"/>
     <w:next w:val="Normal"/>
@@ -4310,7 +4556,7 @@
       <w:szCs w:val="21"/>
     </w:rPr>
   </w:style>
-  <w:style w:type="paragraph" w:styleId="TM6">
+  <w:style w:type="paragraph" w:styleId="TOC6">
     <w:name w:val="toc 6"/>
     <w:basedOn w:val="Normal"/>
     <w:next w:val="Normal"/>
@@ -4324,7 +4570,7 @@
       <w:szCs w:val="21"/>
     </w:rPr>
   </w:style>
-  <w:style w:type="paragraph" w:styleId="TM7">
+  <w:style w:type="paragraph" w:styleId="TOC7">
     <w:name w:val="toc 7"/>
     <w:basedOn w:val="Normal"/>
     <w:next w:val="Normal"/>
@@ -4338,7 +4584,7 @@
       <w:szCs w:val="21"/>
     </w:rPr>
   </w:style>
-  <w:style w:type="paragraph" w:styleId="TM8">
+  <w:style w:type="paragraph" w:styleId="TOC8">
     <w:name w:val="toc 8"/>
     <w:basedOn w:val="Normal"/>
     <w:next w:val="Normal"/>
@@ -4352,7 +4598,7 @@
       <w:szCs w:val="21"/>
     </w:rPr>
   </w:style>
-  <w:style w:type="paragraph" w:styleId="TM9">
+  <w:style w:type="paragraph" w:styleId="TOC9">
     <w:name w:val="toc 9"/>
     <w:basedOn w:val="Normal"/>
     <w:next w:val="Normal"/>
@@ -4366,7 +4612,7 @@
       <w:szCs w:val="21"/>
     </w:rPr>
   </w:style>
-  <w:style w:type="character" w:styleId="Lienhypertexte">
+  <w:style w:type="character" w:styleId="Hyperlink">
     <w:name w:val="Hyperlink"/>
     <w:uiPriority w:val="99"/>
     <w:rPr>
@@ -4397,20 +4643,20 @@
   </w:style>
   <w:style w:type="paragraph" w:customStyle="1" w:styleId="Annotation">
     <w:name w:val="Annotation"/>
-    <w:basedOn w:val="Titre7"/>
+    <w:basedOn w:val="Heading7"/>
     <w:pPr>
       <w:spacing w:before="120"/>
       <w:ind w:left="720" w:hanging="720"/>
     </w:pPr>
   </w:style>
-  <w:style w:type="character" w:styleId="Lienhypertextesuivivisit">
+  <w:style w:type="character" w:styleId="FollowedHyperlink">
     <w:name w:val="FollowedHyperlink"/>
     <w:rPr>
       <w:color w:val="800080"/>
       <w:u w:val="single"/>
     </w:rPr>
   </w:style>
-  <w:style w:type="character" w:styleId="lev">
+  <w:style w:type="character" w:styleId="Strong">
     <w:name w:val="Strong"/>
     <w:qFormat/>
     <w:rPr>
@@ -4418,7 +4664,7 @@
       <w:bCs/>
     </w:rPr>
   </w:style>
-  <w:style w:type="paragraph" w:styleId="Explorateurdedocuments">
+  <w:style w:type="paragraph" w:styleId="DocumentMap">
     <w:name w:val="Document Map"/>
     <w:basedOn w:val="Normal"/>
     <w:semiHidden/>
@@ -4443,9 +4689,9 @@
       <w:lang w:val="en-US" w:eastAsia="zh-CN"/>
     </w:rPr>
   </w:style>
-  <w:style w:type="character" w:customStyle="1" w:styleId="Titre2Car">
-    <w:name w:val="Titre 2 Car"/>
-    <w:link w:val="Titre2"/>
+  <w:style w:type="character" w:customStyle="1" w:styleId="Heading2Char">
+    <w:name w:val="Heading 2 Char"/>
+    <w:link w:val="Heading2"/>
     <w:rsid w:val="005245CD"/>
     <w:rPr>
       <w:rFonts w:ascii="Calibri" w:hAnsi="Calibri" w:cs="Arial"/>
@@ -4455,9 +4701,9 @@
       <w:lang w:eastAsia="zh-CN"/>
     </w:rPr>
   </w:style>
-  <w:style w:type="table" w:styleId="Grilledutableau">
+  <w:style w:type="table" w:styleId="TableGrid">
     <w:name w:val="Table Grid"/>
-    <w:basedOn w:val="TableauNormal"/>
+    <w:basedOn w:val="TableNormal"/>
     <w:uiPriority w:val="59"/>
     <w:rsid w:val="00554194"/>
     <w:tblPr>
@@ -4475,10 +4721,10 @@
     <w:name w:val="hps"/>
     <w:rsid w:val="008613F2"/>
   </w:style>
-  <w:style w:type="paragraph" w:styleId="Textedebulles">
+  <w:style w:type="paragraph" w:styleId="BalloonText">
     <w:name w:val="Balloon Text"/>
     <w:basedOn w:val="Normal"/>
-    <w:link w:val="TextedebullesCar"/>
+    <w:link w:val="BalloonTextChar"/>
     <w:rsid w:val="006710AA"/>
     <w:rPr>
       <w:rFonts w:ascii="Tahoma" w:hAnsi="Tahoma" w:cs="Tahoma"/>
@@ -4486,9 +4732,9 @@
       <w:szCs w:val="16"/>
     </w:rPr>
   </w:style>
-  <w:style w:type="character" w:customStyle="1" w:styleId="TextedebullesCar">
-    <w:name w:val="Texte de bulles Car"/>
-    <w:link w:val="Textedebulles"/>
+  <w:style w:type="character" w:customStyle="1" w:styleId="BalloonTextChar">
+    <w:name w:val="Balloon Text Char"/>
+    <w:link w:val="BalloonText"/>
     <w:rsid w:val="006710AA"/>
     <w:rPr>
       <w:rFonts w:ascii="Tahoma" w:hAnsi="Tahoma" w:cs="Tahoma"/>
@@ -4503,10 +4749,10 @@
   </w:style>
   <w:style w:type="character" w:customStyle="1" w:styleId="kdntext">
     <w:name w:val="kdntext"/>
-    <w:basedOn w:val="Policepardfaut"/>
+    <w:basedOn w:val="DefaultParagraphFont"/>
     <w:rsid w:val="008C0AF2"/>
   </w:style>
-  <w:style w:type="paragraph" w:styleId="Paragraphedeliste">
+  <w:style w:type="paragraph" w:styleId="ListParagraph">
     <w:name w:val="List Paragraph"/>
     <w:basedOn w:val="Normal"/>
     <w:uiPriority w:val="34"/>
@@ -4516,9 +4762,9 @@
       <w:ind w:left="708"/>
     </w:pPr>
   </w:style>
-  <w:style w:type="character" w:customStyle="1" w:styleId="Titre4Car">
-    <w:name w:val="Titre 4 Car"/>
-    <w:link w:val="Titre4"/>
+  <w:style w:type="character" w:customStyle="1" w:styleId="Heading4Char">
+    <w:name w:val="Heading 4 Char"/>
+    <w:link w:val="Heading4"/>
     <w:rsid w:val="00434F00"/>
     <w:rPr>
       <w:rFonts w:ascii="Century Gothic" w:hAnsi="Century Gothic" w:cs="Arial"/>
@@ -4529,7 +4775,7 @@
       <w:lang w:val="en-GB" w:eastAsia="fr-FR"/>
     </w:rPr>
   </w:style>
-  <w:style w:type="character" w:styleId="Accentuation">
+  <w:style w:type="character" w:styleId="Emphasis">
     <w:name w:val="Emphasis"/>
     <w:qFormat/>
     <w:rsid w:val="005245CD"/>
@@ -4538,9 +4784,9 @@
       <w:iCs/>
     </w:rPr>
   </w:style>
-  <w:style w:type="paragraph" w:styleId="En-ttedetabledesmatires">
+  <w:style w:type="paragraph" w:styleId="TOCHeading">
     <w:name w:val="TOC Heading"/>
-    <w:basedOn w:val="Titre1"/>
+    <w:basedOn w:val="Heading1"/>
     <w:next w:val="Normal"/>
     <w:uiPriority w:val="39"/>
     <w:semiHidden/>
@@ -4566,9 +4812,9 @@
       <w:lang w:val="en-US" w:eastAsia="ja-JP"/>
     </w:rPr>
   </w:style>
-  <w:style w:type="table" w:styleId="Grillemoyenne2-Accent2">
+  <w:style w:type="table" w:styleId="MediumGrid2-Accent2">
     <w:name w:val="Medium Grid 2 Accent 2"/>
-    <w:basedOn w:val="TableauNormal"/>
+    <w:basedOn w:val="TableNormal"/>
     <w:uiPriority w:val="68"/>
     <w:rsid w:val="00201250"/>
     <w:rPr>
@@ -4681,9 +4927,9 @@
       </w:tcPr>
     </w:tblStylePr>
   </w:style>
-  <w:style w:type="table" w:styleId="Grillemoyenne2-Accent3">
+  <w:style w:type="table" w:styleId="MediumGrid2-Accent3">
     <w:name w:val="Medium Grid 2 Accent 3"/>
-    <w:basedOn w:val="TableauNormal"/>
+    <w:basedOn w:val="TableNormal"/>
     <w:uiPriority w:val="68"/>
     <w:rsid w:val="00201250"/>
     <w:rPr>
@@ -4796,9 +5042,9 @@
       </w:tcPr>
     </w:tblStylePr>
   </w:style>
-  <w:style w:type="table" w:styleId="Tramemoyenne1-Accent1">
+  <w:style w:type="table" w:styleId="MediumShading1-Accent1">
     <w:name w:val="Medium Shading 1 Accent 1"/>
-    <w:basedOn w:val="TableauNormal"/>
+    <w:basedOn w:val="TableNormal"/>
     <w:uiPriority w:val="63"/>
     <w:rsid w:val="00201250"/>
     <w:tblPr>
@@ -4892,9 +5138,9 @@
       </w:tcPr>
     </w:tblStylePr>
   </w:style>
-  <w:style w:type="table" w:styleId="Grillecouleur-Accent5">
+  <w:style w:type="table" w:styleId="ColorfulGrid-Accent5">
     <w:name w:val="Colorful Grid Accent 5"/>
-    <w:basedOn w:val="TableauNormal"/>
+    <w:basedOn w:val="TableNormal"/>
     <w:uiPriority w:val="73"/>
     <w:rsid w:val="00125D77"/>
     <w:rPr>
@@ -4962,9 +5208,9 @@
       </w:tcPr>
     </w:tblStylePr>
   </w:style>
-  <w:style w:type="table" w:styleId="Tramemoyenne1-Accent5">
+  <w:style w:type="table" w:styleId="MediumShading1-Accent5">
     <w:name w:val="Medium Shading 1 Accent 5"/>
-    <w:basedOn w:val="TableauNormal"/>
+    <w:basedOn w:val="TableNormal"/>
     <w:uiPriority w:val="63"/>
     <w:rsid w:val="004776A2"/>
     <w:tblPr>
@@ -5058,9 +5304,9 @@
       </w:tcPr>
     </w:tblStylePr>
   </w:style>
-  <w:style w:type="table" w:styleId="Listeclaire-Accent1">
+  <w:style w:type="table" w:styleId="LightList-Accent1">
     <w:name w:val="Light List Accent 1"/>
-    <w:basedOn w:val="TableauNormal"/>
+    <w:basedOn w:val="TableNormal"/>
     <w:uiPriority w:val="61"/>
     <w:rsid w:val="00D3157B"/>
     <w:rPr>
@@ -5148,7 +5394,7 @@
       </w:tcPr>
     </w:tblStylePr>
   </w:style>
-  <w:style w:type="paragraph" w:styleId="Lgende">
+  <w:style w:type="paragraph" w:styleId="Caption">
     <w:name w:val="caption"/>
     <w:basedOn w:val="Normal"/>
     <w:next w:val="Normal"/>
@@ -5166,50 +5412,50 @@
       <w:szCs w:val="18"/>
     </w:rPr>
   </w:style>
-  <w:style w:type="character" w:styleId="Marquedecommentaire">
+  <w:style w:type="character" w:styleId="CommentReference">
     <w:name w:val="annotation reference"/>
-    <w:basedOn w:val="Policepardfaut"/>
+    <w:basedOn w:val="DefaultParagraphFont"/>
     <w:rsid w:val="00923BFA"/>
     <w:rPr>
       <w:sz w:val="16"/>
       <w:szCs w:val="16"/>
     </w:rPr>
   </w:style>
-  <w:style w:type="paragraph" w:styleId="Commentaire">
+  <w:style w:type="paragraph" w:styleId="CommentText">
     <w:name w:val="annotation text"/>
     <w:basedOn w:val="Normal"/>
-    <w:link w:val="CommentaireCar"/>
+    <w:link w:val="CommentTextChar"/>
     <w:rsid w:val="00923BFA"/>
     <w:rPr>
       <w:sz w:val="20"/>
       <w:szCs w:val="20"/>
     </w:rPr>
   </w:style>
-  <w:style w:type="character" w:customStyle="1" w:styleId="CommentaireCar">
-    <w:name w:val="Commentaire Car"/>
-    <w:basedOn w:val="Policepardfaut"/>
-    <w:link w:val="Commentaire"/>
+  <w:style w:type="character" w:customStyle="1" w:styleId="CommentTextChar">
+    <w:name w:val="Comment Text Char"/>
+    <w:basedOn w:val="DefaultParagraphFont"/>
+    <w:link w:val="CommentText"/>
     <w:rsid w:val="00923BFA"/>
     <w:rPr>
       <w:rFonts w:ascii="Calibri" w:hAnsi="Calibri"/>
       <w:lang w:val="en-GB" w:eastAsia="fr-FR"/>
     </w:rPr>
   </w:style>
-  <w:style w:type="paragraph" w:styleId="Objetducommentaire">
+  <w:style w:type="paragraph" w:styleId="CommentSubject">
     <w:name w:val="annotation subject"/>
-    <w:basedOn w:val="Commentaire"/>
-    <w:next w:val="Commentaire"/>
-    <w:link w:val="ObjetducommentaireCar"/>
+    <w:basedOn w:val="CommentText"/>
+    <w:next w:val="CommentText"/>
+    <w:link w:val="CommentSubjectChar"/>
     <w:rsid w:val="00923BFA"/>
     <w:rPr>
       <w:b/>
       <w:bCs/>
     </w:rPr>
   </w:style>
-  <w:style w:type="character" w:customStyle="1" w:styleId="ObjetducommentaireCar">
-    <w:name w:val="Objet du commentaire Car"/>
-    <w:basedOn w:val="CommentaireCar"/>
-    <w:link w:val="Objetducommentaire"/>
+  <w:style w:type="character" w:customStyle="1" w:styleId="CommentSubjectChar">
+    <w:name w:val="Comment Subject Char"/>
+    <w:basedOn w:val="CommentTextChar"/>
+    <w:link w:val="CommentSubject"/>
     <w:rsid w:val="00923BFA"/>
     <w:rPr>
       <w:rFonts w:ascii="Calibri" w:hAnsi="Calibri"/>
@@ -5218,9 +5464,9 @@
       <w:lang w:val="en-GB" w:eastAsia="fr-FR"/>
     </w:rPr>
   </w:style>
-  <w:style w:type="table" w:styleId="Grilleclaire-Accent1">
+  <w:style w:type="table" w:styleId="LightGrid-Accent1">
     <w:name w:val="Light Grid Accent 1"/>
-    <w:basedOn w:val="TableauNormal"/>
+    <w:basedOn w:val="TableNormal"/>
     <w:uiPriority w:val="62"/>
     <w:rsid w:val="00AC48CA"/>
     <w:tblPr>
@@ -5338,9 +5584,9 @@
       </w:tcPr>
     </w:tblStylePr>
   </w:style>
-  <w:style w:type="table" w:styleId="TableauListe4-Accentuation1">
+  <w:style w:type="table" w:styleId="ListTable4-Accent1">
     <w:name w:val="List Table 4 Accent 1"/>
-    <w:basedOn w:val="TableauNormal"/>
+    <w:basedOn w:val="TableNormal"/>
     <w:uiPriority w:val="49"/>
     <w:rsid w:val="0088176A"/>
     <w:tblPr>
@@ -5409,9 +5655,9 @@
       </w:tcPr>
     </w:tblStylePr>
   </w:style>
-  <w:style w:type="character" w:styleId="Mentionnonrsolue">
+  <w:style w:type="character" w:styleId="UnresolvedMention">
     <w:name w:val="Unresolved Mention"/>
-    <w:basedOn w:val="Policepardfaut"/>
+    <w:basedOn w:val="DefaultParagraphFont"/>
     <w:uiPriority w:val="99"/>
     <w:semiHidden/>
     <w:unhideWhenUsed/>
@@ -5421,9 +5667,9 @@
       <w:shd w:val="clear" w:color="auto" w:fill="E1DFDD"/>
     </w:rPr>
   </w:style>
-  <w:style w:type="table" w:styleId="Tableausimple3">
+  <w:style w:type="table" w:styleId="PlainTable3">
     <w:name w:val="Plain Table 3"/>
-    <w:basedOn w:val="TableauNormal"/>
+    <w:basedOn w:val="TableNormal"/>
     <w:uiPriority w:val="43"/>
     <w:rsid w:val="001877DF"/>
     <w:tblPr>
@@ -5511,11 +5757,11 @@
       </w:tcPr>
     </w:tblStylePr>
   </w:style>
-  <w:style w:type="paragraph" w:styleId="Titre">
+  <w:style w:type="paragraph" w:styleId="Title">
     <w:name w:val="Title"/>
     <w:basedOn w:val="Normal"/>
     <w:next w:val="Normal"/>
-    <w:link w:val="TitreCar"/>
+    <w:link w:val="TitleChar"/>
     <w:qFormat/>
     <w:rsid w:val="00A40EB8"/>
     <w:pPr>
@@ -5529,10 +5775,10 @@
       <w:szCs w:val="56"/>
     </w:rPr>
   </w:style>
-  <w:style w:type="character" w:customStyle="1" w:styleId="TitreCar">
-    <w:name w:val="Titre Car"/>
-    <w:basedOn w:val="Policepardfaut"/>
-    <w:link w:val="Titre"/>
+  <w:style w:type="character" w:customStyle="1" w:styleId="TitleChar">
+    <w:name w:val="Title Char"/>
+    <w:basedOn w:val="DefaultParagraphFont"/>
+    <w:link w:val="Title"/>
     <w:rsid w:val="00A40EB8"/>
     <w:rPr>
       <w:rFonts w:asciiTheme="majorHAnsi" w:eastAsiaTheme="majorEastAsia" w:hAnsiTheme="majorHAnsi" w:cstheme="majorBidi"/>
@@ -5543,9 +5789,9 @@
       <w:lang w:val="en-GB" w:eastAsia="fr-FR"/>
     </w:rPr>
   </w:style>
-  <w:style w:type="table" w:styleId="Tableausimple5">
+  <w:style w:type="table" w:styleId="PlainTable5">
     <w:name w:val="Plain Table 5"/>
-    <w:basedOn w:val="TableauNormal"/>
+    <w:basedOn w:val="TableNormal"/>
     <w:uiPriority w:val="45"/>
     <w:rsid w:val="008B788C"/>
     <w:tblPr>
@@ -5660,9 +5906,9 @@
       </w:tcPr>
     </w:tblStylePr>
   </w:style>
-  <w:style w:type="table" w:styleId="Tableausimple1">
+  <w:style w:type="table" w:styleId="PlainTable1">
     <w:name w:val="Plain Table 1"/>
-    <w:basedOn w:val="TableauNormal"/>
+    <w:basedOn w:val="TableNormal"/>
     <w:uiPriority w:val="41"/>
     <w:rsid w:val="008B788C"/>
     <w:tblPr>
@@ -5720,9 +5966,9 @@
       </w:tcPr>
     </w:tblStylePr>
   </w:style>
-  <w:style w:type="table" w:styleId="Tableausimple2">
+  <w:style w:type="table" w:styleId="PlainTable2">
     <w:name w:val="Plain Table 2"/>
-    <w:basedOn w:val="TableauNormal"/>
+    <w:basedOn w:val="TableNormal"/>
     <w:uiPriority w:val="42"/>
     <w:rsid w:val="008B788C"/>
     <w:tblPr>
@@ -5797,9 +6043,9 @@
       </w:tcPr>
     </w:tblStylePr>
   </w:style>
-  <w:style w:type="table" w:styleId="TableauGrille1Clair-Accentuation4">
+  <w:style w:type="table" w:styleId="GridTable1Light-Accent4">
     <w:name w:val="Grid Table 1 Light Accent 4"/>
-    <w:basedOn w:val="TableauNormal"/>
+    <w:basedOn w:val="TableNormal"/>
     <w:uiPriority w:val="46"/>
     <w:rsid w:val="008B788C"/>
     <w:tblPr>
@@ -6140,25 +6386,16 @@
 </file>
 
 <file path=customXml/item1.xml><?xml version="1.0" encoding="utf-8"?>
+<b:Sources xmlns:b="http://schemas.openxmlformats.org/officeDocument/2006/bibliography" xmlns="http://schemas.openxmlformats.org/officeDocument/2006/bibliography" SelectedStyle="\APA.XSL" StyleName="APA"/>
+</file>
+
+<file path=customXml/item2.xml><?xml version="1.0" encoding="utf-8"?>
 <p:properties xmlns:p="http://schemas.microsoft.com/office/2006/metadata/properties" xmlns:xsi="http://www.w3.org/2001/XMLSchema-instance" xmlns:pc="http://schemas.microsoft.com/office/infopath/2007/PartnerControls">
   <documentManagement/>
 </p:properties>
 </file>
 
-<file path=customXml/item2.xml><?xml version="1.0" encoding="utf-8"?>
-<b:Sources xmlns:b="http://schemas.openxmlformats.org/officeDocument/2006/bibliography" xmlns="http://schemas.openxmlformats.org/officeDocument/2006/bibliography" SelectedStyle="\APA.XSL" StyleName="APA"/>
-</file>
-
 <file path=customXml/item3.xml><?xml version="1.0" encoding="utf-8"?>
-<?mso-contentType ?>
-<FormTemplates xmlns="http://schemas.microsoft.com/sharepoint/v3/contenttype/forms">
-  <Display>DocumentLibraryForm</Display>
-  <Edit>DocumentLibraryForm</Edit>
-  <New>DocumentLibraryForm</New>
-</FormTemplates>
-</file>
-
-<file path=customXml/item4.xml><?xml version="1.0" encoding="utf-8"?>
 <ct:contentTypeSchema xmlns:ct="http://schemas.microsoft.com/office/2006/metadata/contentType" xmlns:ma="http://schemas.microsoft.com/office/2006/metadata/properties/metaAttributes" ct:_="" ma:_="" ma:contentTypeName="Document" ma:contentTypeID="0x0101008B2E36F553680E4BB7247E020878E859" ma:contentTypeVersion="9" ma:contentTypeDescription="Create a new document." ma:contentTypeScope="" ma:versionID="d8b0e2da8e1d7bd9b52d27f1edbd3237">
   <xsd:schema xmlns:xsd="http://www.w3.org/2001/XMLSchema" xmlns:xs="http://www.w3.org/2001/XMLSchema" xmlns:p="http://schemas.microsoft.com/office/2006/metadata/properties" xmlns:ns2="33268c77-dbac-4a18-a32f-ee500f7e6f9f" xmlns:ns3="00226614-b492-47b8-862c-5bf22ae978ad" targetNamespace="http://schemas.microsoft.com/office/2006/metadata/properties" ma:root="true" ma:fieldsID="1a011f73357eb406dd9988bd17b2aa4d" ns2:_="" ns3:_="">
     <xsd:import namespace="33268c77-dbac-4a18-a32f-ee500f7e6f9f"/>
@@ -6355,7 +6592,24 @@
 </ct:contentTypeSchema>
 </file>
 
+<file path=customXml/item4.xml><?xml version="1.0" encoding="utf-8"?>
+<?mso-contentType ?>
+<FormTemplates xmlns="http://schemas.microsoft.com/sharepoint/v3/contenttype/forms">
+  <Display>DocumentLibraryForm</Display>
+  <Edit>DocumentLibraryForm</Edit>
+  <New>DocumentLibraryForm</New>
+</FormTemplates>
+</file>
+
 <file path=customXml/itemProps1.xml><?xml version="1.0" encoding="utf-8"?>
+<ds:datastoreItem xmlns:ds="http://schemas.openxmlformats.org/officeDocument/2006/customXml" ds:itemID="{310A7222-DC68-4432-A7BB-935727D1373C}">
+  <ds:schemaRefs>
+    <ds:schemaRef ds:uri="http://schemas.openxmlformats.org/officeDocument/2006/bibliography"/>
+  </ds:schemaRefs>
+</ds:datastoreItem>
+</file>
+
+<file path=customXml/itemProps2.xml><?xml version="1.0" encoding="utf-8"?>
 <ds:datastoreItem xmlns:ds="http://schemas.openxmlformats.org/officeDocument/2006/customXml" ds:itemID="{CE585C21-CC7A-4102-ABD3-8D8749D7EBB4}">
   <ds:schemaRefs>
     <ds:schemaRef ds:uri="http://schemas.microsoft.com/office/2006/metadata/properties"/>
@@ -6364,23 +6618,7 @@
 </ds:datastoreItem>
 </file>
 
-<file path=customXml/itemProps2.xml><?xml version="1.0" encoding="utf-8"?>
-<ds:datastoreItem xmlns:ds="http://schemas.openxmlformats.org/officeDocument/2006/customXml" ds:itemID="{310A7222-DC68-4432-A7BB-935727D1373C}">
-  <ds:schemaRefs>
-    <ds:schemaRef ds:uri="http://schemas.openxmlformats.org/officeDocument/2006/bibliography"/>
-  </ds:schemaRefs>
-</ds:datastoreItem>
-</file>
-
 <file path=customXml/itemProps3.xml><?xml version="1.0" encoding="utf-8"?>
-<ds:datastoreItem xmlns:ds="http://schemas.openxmlformats.org/officeDocument/2006/customXml" ds:itemID="{5F81E89A-3946-4246-B89B-9FBFAD073ED9}">
-  <ds:schemaRefs>
-    <ds:schemaRef ds:uri="http://schemas.microsoft.com/sharepoint/v3/contenttype/forms"/>
-  </ds:schemaRefs>
-</ds:datastoreItem>
-</file>
-
-<file path=customXml/itemProps4.xml><?xml version="1.0" encoding="utf-8"?>
 <ds:datastoreItem xmlns:ds="http://schemas.openxmlformats.org/officeDocument/2006/customXml" ds:itemID="{F34F796E-2583-4188-A8A6-24FBC9DCE4DA}">
   <ds:schemaRefs>
     <ds:schemaRef ds:uri="http://schemas.microsoft.com/office/2006/metadata/contentType"/>
@@ -6397,4 +6635,12 @@
     <ds:schemaRef ds:uri="http://schemas.microsoft.com/internal/obd"/>
   </ds:schemaRefs>
 </ds:datastoreItem>
+</file>
+
+<file path=customXml/itemProps4.xml><?xml version="1.0" encoding="utf-8"?>
+<ds:datastoreItem xmlns:ds="http://schemas.openxmlformats.org/officeDocument/2006/customXml" ds:itemID="{5F81E89A-3946-4246-B89B-9FBFAD073ED9}">
+  <ds:schemaRefs>
+    <ds:schemaRef ds:uri="http://schemas.microsoft.com/sharepoint/v3/contenttype/forms"/>
+  </ds:schemaRefs>
+</ds:datastoreItem>
 </file>
</xml_diff>

<commit_message>
Feat: Add drawing support for table element
</commit_message>
<xml_diff>
--- a/src/RAG.Parsers.Docx.UnitTests/TestFiles/TestSample.docx
+++ b/src/RAG.Parsers.Docx.UnitTests/TestFiles/TestSample.docx
@@ -757,7 +757,7 @@
           <w:lang w:val="en-US" w:eastAsia="zh-CN"/>
         </w:rPr>
         <w:drawing>
-          <wp:inline distT="0" distB="0" distL="0" distR="0" wp14:anchorId="4FDDC906" wp14:editId="766266B0">
+          <wp:inline distT="0" distB="0" distL="0" distR="0" wp14:anchorId="4FDDC906" wp14:editId="6A3414C2">
             <wp:extent cx="2459963" cy="2352675"/>
             <wp:effectExtent l="0" t="0" r="0" b="0"/>
             <wp:docPr id="423064984" name="Picture 1"/>
@@ -1103,21 +1103,12 @@
         <w:t xml:space="preserve"> middle, </w:t>
       </w:r>
       <w:hyperlink r:id="rId14" w:history="1">
-        <w:proofErr w:type="gramStart"/>
         <w:r>
           <w:rPr>
             <w:rStyle w:val="Hyperlink"/>
             <w:lang w:val="en-US" w:eastAsia="zh-CN"/>
           </w:rPr>
-          <w:t>An</w:t>
-        </w:r>
-        <w:proofErr w:type="gramEnd"/>
-        <w:r>
-          <w:rPr>
-            <w:rStyle w:val="Hyperlink"/>
-            <w:lang w:val="en-US" w:eastAsia="zh-CN"/>
-          </w:rPr>
-          <w:t xml:space="preserve"> </w:t>
+          <w:t xml:space="preserve">An </w:t>
         </w:r>
         <w:r>
           <w:rPr>
@@ -1437,27 +1428,6 @@
         </w:rPr>
       </w:pPr>
     </w:p>
-    <w:p>
-      <w:pPr>
-        <w:rPr>
-          <w:lang w:val="en-US"/>
-        </w:rPr>
-      </w:pPr>
-    </w:p>
-    <w:p>
-      <w:pPr>
-        <w:rPr>
-          <w:lang w:val="en-US"/>
-        </w:rPr>
-      </w:pPr>
-    </w:p>
-    <w:p>
-      <w:pPr>
-        <w:rPr>
-          <w:lang w:val="en-US"/>
-        </w:rPr>
-      </w:pPr>
-    </w:p>
     <w:tbl>
       <w:tblPr>
         <w:tblStyle w:val="TableGrid"/>
@@ -1465,12 +1435,12 @@
         <w:tblLook w:val="04A0" w:firstRow="1" w:lastRow="0" w:firstColumn="1" w:lastColumn="0" w:noHBand="0" w:noVBand="1"/>
       </w:tblPr>
       <w:tblGrid>
-        <w:gridCol w:w="1604"/>
-        <w:gridCol w:w="1604"/>
-        <w:gridCol w:w="1604"/>
-        <w:gridCol w:w="1605"/>
-        <w:gridCol w:w="1605"/>
-        <w:gridCol w:w="1605"/>
+        <w:gridCol w:w="1588"/>
+        <w:gridCol w:w="1540"/>
+        <w:gridCol w:w="1896"/>
+        <w:gridCol w:w="1541"/>
+        <w:gridCol w:w="1525"/>
+        <w:gridCol w:w="1537"/>
       </w:tblGrid>
       <w:tr>
         <w:tc>
@@ -1488,7 +1458,7 @@
               <w:rPr>
                 <w:lang w:val="en-US"/>
               </w:rPr>
-              <w:t>Test1</w:t>
+              <w:t>First cell</w:t>
             </w:r>
           </w:p>
         </w:tc>
@@ -1502,6 +1472,12 @@
                 <w:lang w:val="en-US"/>
               </w:rPr>
             </w:pPr>
+            <w:r>
+              <w:rPr>
+                <w:lang w:val="en-US"/>
+              </w:rPr>
+              <w:t xml:space="preserve">Second </w:t>
+            </w:r>
           </w:p>
         </w:tc>
         <w:tc>
@@ -1514,6 +1490,12 @@
                 <w:lang w:val="en-US"/>
               </w:rPr>
             </w:pPr>
+            <w:r>
+              <w:rPr>
+                <w:lang w:val="en-US"/>
+              </w:rPr>
+              <w:t>Third</w:t>
+            </w:r>
           </w:p>
         </w:tc>
         <w:tc>
@@ -1526,6 +1508,12 @@
                 <w:lang w:val="en-US"/>
               </w:rPr>
             </w:pPr>
+            <w:r>
+              <w:rPr>
+                <w:lang w:val="en-US"/>
+              </w:rPr>
+              <w:t>Fourth</w:t>
+            </w:r>
           </w:p>
         </w:tc>
       </w:tr>
@@ -1540,6 +1528,12 @@
                 <w:lang w:val="en-US"/>
               </w:rPr>
             </w:pPr>
+            <w:r>
+              <w:rPr>
+                <w:lang w:val="en-US"/>
+              </w:rPr>
+              <w:t>First</w:t>
+            </w:r>
           </w:p>
         </w:tc>
         <w:tc>
@@ -1552,6 +1546,203 @@
                 <w:lang w:val="en-US"/>
               </w:rPr>
             </w:pPr>
+            <w:r>
+              <w:rPr>
+                <w:lang w:val="en-US"/>
+              </w:rPr>
+              <w:t xml:space="preserve">Second </w:t>
+            </w:r>
+          </w:p>
+        </w:tc>
+        <w:tc>
+          <w:tcPr>
+            <w:tcW w:w="1604" w:type="dxa"/>
+          </w:tcPr>
+          <w:p>
+            <w:pPr>
+              <w:rPr>
+                <w:lang w:val="en-US"/>
+              </w:rPr>
+            </w:pPr>
+            <w:r>
+              <w:rPr>
+                <w:lang w:val="en-US"/>
+              </w:rPr>
+              <w:t>Third</w:t>
+            </w:r>
+          </w:p>
+        </w:tc>
+        <w:tc>
+          <w:tcPr>
+            <w:tcW w:w="1605" w:type="dxa"/>
+          </w:tcPr>
+          <w:p>
+            <w:pPr>
+              <w:rPr>
+                <w:lang w:val="en-US"/>
+              </w:rPr>
+            </w:pPr>
+            <w:r>
+              <w:rPr>
+                <w:lang w:val="en-US"/>
+              </w:rPr>
+              <w:t>Fourth</w:t>
+            </w:r>
+          </w:p>
+        </w:tc>
+        <w:tc>
+          <w:tcPr>
+            <w:tcW w:w="1605" w:type="dxa"/>
+          </w:tcPr>
+          <w:p>
+            <w:pPr>
+              <w:rPr>
+                <w:lang w:val="en-US"/>
+              </w:rPr>
+            </w:pPr>
+            <w:r>
+              <w:rPr>
+                <w:lang w:val="en-US"/>
+              </w:rPr>
+              <w:t>Fifth</w:t>
+            </w:r>
+          </w:p>
+        </w:tc>
+        <w:tc>
+          <w:tcPr>
+            <w:tcW w:w="1605" w:type="dxa"/>
+          </w:tcPr>
+          <w:p>
+            <w:pPr>
+              <w:rPr>
+                <w:lang w:val="en-US"/>
+              </w:rPr>
+            </w:pPr>
+            <w:r>
+              <w:rPr>
+                <w:lang w:val="en-US"/>
+              </w:rPr>
+              <w:t>Sixth</w:t>
+            </w:r>
+          </w:p>
+        </w:tc>
+      </w:tr>
+      <w:tr>
+        <w:tc>
+          <w:tcPr>
+            <w:tcW w:w="1604" w:type="dxa"/>
+          </w:tcPr>
+          <w:p>
+            <w:pPr>
+              <w:tabs>
+                <w:tab w:val="left" w:pos="1182"/>
+              </w:tabs>
+              <w:rPr>
+                <w:lang w:val="en-US"/>
+              </w:rPr>
+            </w:pPr>
+            <w:r>
+              <w:rPr>
+                <w:b/>
+                <w:noProof/>
+                <w:lang w:val="en-US" w:eastAsia="zh-CN"/>
+              </w:rPr>
+              <w:drawing>
+                <wp:inline distT="0" distB="0" distL="0" distR="0" wp14:anchorId="5BC63E09" wp14:editId="0E3D543A">
+                  <wp:extent cx="755073" cy="755073"/>
+                  <wp:effectExtent l="0" t="0" r="6985" b="6985"/>
+                  <wp:docPr id="1115148413" name="Image 938082034" descr="Une image contenant poisson, dessin humoristique, aquarium&#10;&#10;Description générée automatiquement"/>
+                  <wp:cNvGraphicFramePr>
+                    <a:graphicFrameLocks xmlns:a="http://schemas.openxmlformats.org/drawingml/2006/main" noChangeAspect="1"/>
+                  </wp:cNvGraphicFramePr>
+                  <a:graphic xmlns:a="http://schemas.openxmlformats.org/drawingml/2006/main">
+                    <a:graphicData uri="http://schemas.openxmlformats.org/drawingml/2006/picture">
+                      <pic:pic xmlns:pic="http://schemas.openxmlformats.org/drawingml/2006/picture">
+                        <pic:nvPicPr>
+                          <pic:cNvPr id="495046142" name="Image 1" descr="Une image contenant poisson, dessin humoristique, aquarium&#10;&#10;Description générée automatiquement"/>
+                          <pic:cNvPicPr/>
+                        </pic:nvPicPr>
+                        <pic:blipFill>
+                          <a:blip r:embed="rId11"/>
+                          <a:stretch>
+                            <a:fillRect/>
+                          </a:stretch>
+                        </pic:blipFill>
+                        <pic:spPr>
+                          <a:xfrm>
+                            <a:off x="0" y="0"/>
+                            <a:ext cx="758210" cy="758210"/>
+                          </a:xfrm>
+                          <a:prstGeom prst="rect">
+                            <a:avLst/>
+                          </a:prstGeom>
+                        </pic:spPr>
+                      </pic:pic>
+                    </a:graphicData>
+                  </a:graphic>
+                </wp:inline>
+              </w:drawing>
+            </w:r>
+            <w:r>
+              <w:rPr>
+                <w:b/>
+                <w:noProof/>
+                <w:lang w:val="en-US" w:eastAsia="zh-CN"/>
+              </w:rPr>
+              <w:drawing>
+                <wp:inline distT="0" distB="0" distL="0" distR="0" wp14:anchorId="3E82C4B3" wp14:editId="1E4089E4">
+                  <wp:extent cx="755015" cy="755015"/>
+                  <wp:effectExtent l="0" t="0" r="6985" b="6985"/>
+                  <wp:docPr id="942119519" name="Image 938082034" descr="Une image contenant poisson, dessin humoristique, aquarium&#10;&#10;Description générée automatiquement"/>
+                  <wp:cNvGraphicFramePr>
+                    <a:graphicFrameLocks xmlns:a="http://schemas.openxmlformats.org/drawingml/2006/main" noChangeAspect="1"/>
+                  </wp:cNvGraphicFramePr>
+                  <a:graphic xmlns:a="http://schemas.openxmlformats.org/drawingml/2006/main">
+                    <a:graphicData uri="http://schemas.openxmlformats.org/drawingml/2006/picture">
+                      <pic:pic xmlns:pic="http://schemas.openxmlformats.org/drawingml/2006/picture">
+                        <pic:nvPicPr>
+                          <pic:cNvPr id="495046142" name="Image 1" descr="Une image contenant poisson, dessin humoristique, aquarium&#10;&#10;Description générée automatiquement"/>
+                          <pic:cNvPicPr/>
+                        </pic:nvPicPr>
+                        <pic:blipFill>
+                          <a:blip r:embed="rId11"/>
+                          <a:stretch>
+                            <a:fillRect/>
+                          </a:stretch>
+                        </pic:blipFill>
+                        <pic:spPr>
+                          <a:xfrm>
+                            <a:off x="0" y="0"/>
+                            <a:ext cx="757092" cy="757092"/>
+                          </a:xfrm>
+                          <a:prstGeom prst="rect">
+                            <a:avLst/>
+                          </a:prstGeom>
+                        </pic:spPr>
+                      </pic:pic>
+                    </a:graphicData>
+                  </a:graphic>
+                </wp:inline>
+              </w:drawing>
+            </w:r>
+          </w:p>
+        </w:tc>
+        <w:tc>
+          <w:tcPr>
+            <w:tcW w:w="1604" w:type="dxa"/>
+          </w:tcPr>
+          <w:p>
+            <w:pPr>
+              <w:rPr>
+                <w:lang w:val="en-US"/>
+              </w:rPr>
+            </w:pPr>
+            <w:r>
+              <w:rPr>
+                <w:lang w:val="en-US"/>
+              </w:rPr>
+              <w:t>Middle Cell 1</w:t>
+            </w:r>
           </w:p>
         </w:tc>
         <w:tc>
@@ -1638,80 +1829,48 @@
                 <w:lang w:val="en-US"/>
               </w:rPr>
             </w:pPr>
-          </w:p>
-        </w:tc>
-        <w:tc>
-          <w:tcPr>
-            <w:tcW w:w="1605" w:type="dxa"/>
-          </w:tcPr>
-          <w:p>
-            <w:pPr>
+            <w:r>
               <w:rPr>
-                <w:lang w:val="en-US"/>
+                <w:b/>
+                <w:noProof/>
+                <w:lang w:val="en-US" w:eastAsia="zh-CN"/>
               </w:rPr>
-            </w:pPr>
-          </w:p>
-        </w:tc>
-        <w:tc>
-          <w:tcPr>
-            <w:tcW w:w="1605" w:type="dxa"/>
-          </w:tcPr>
-          <w:p>
-            <w:pPr>
-              <w:rPr>
-                <w:lang w:val="en-US"/>
-              </w:rPr>
-            </w:pPr>
-          </w:p>
-        </w:tc>
-        <w:tc>
-          <w:tcPr>
-            <w:tcW w:w="1605" w:type="dxa"/>
-          </w:tcPr>
-          <w:p>
-            <w:pPr>
-              <w:rPr>
-                <w:lang w:val="en-US"/>
-              </w:rPr>
-            </w:pPr>
-          </w:p>
-        </w:tc>
-      </w:tr>
-      <w:tr>
-        <w:tc>
-          <w:tcPr>
-            <w:tcW w:w="1604" w:type="dxa"/>
-          </w:tcPr>
-          <w:p>
-            <w:pPr>
-              <w:rPr>
-                <w:lang w:val="en-US"/>
-              </w:rPr>
-            </w:pPr>
-          </w:p>
-        </w:tc>
-        <w:tc>
-          <w:tcPr>
-            <w:tcW w:w="1604" w:type="dxa"/>
-          </w:tcPr>
-          <w:p>
-            <w:pPr>
-              <w:rPr>
-                <w:lang w:val="en-US"/>
-              </w:rPr>
-            </w:pPr>
-          </w:p>
-        </w:tc>
-        <w:tc>
-          <w:tcPr>
-            <w:tcW w:w="1604" w:type="dxa"/>
-          </w:tcPr>
-          <w:p>
-            <w:pPr>
-              <w:rPr>
-                <w:lang w:val="en-US"/>
-              </w:rPr>
-            </w:pPr>
+              <w:drawing>
+                <wp:inline distT="0" distB="0" distL="0" distR="0" wp14:anchorId="0ED502A3" wp14:editId="58EE7C10">
+                  <wp:extent cx="1066800" cy="1066800"/>
+                  <wp:effectExtent l="0" t="0" r="0" b="0"/>
+                  <wp:docPr id="1297175996" name="Image 938082034" descr="Une image contenant poisson, dessin humoristique, aquarium&#10;&#10;Description générée automatiquement"/>
+                  <wp:cNvGraphicFramePr>
+                    <a:graphicFrameLocks xmlns:a="http://schemas.openxmlformats.org/drawingml/2006/main" noChangeAspect="1"/>
+                  </wp:cNvGraphicFramePr>
+                  <a:graphic xmlns:a="http://schemas.openxmlformats.org/drawingml/2006/main">
+                    <a:graphicData uri="http://schemas.openxmlformats.org/drawingml/2006/picture">
+                      <pic:pic xmlns:pic="http://schemas.openxmlformats.org/drawingml/2006/picture">
+                        <pic:nvPicPr>
+                          <pic:cNvPr id="495046142" name="Image 1" descr="Une image contenant poisson, dessin humoristique, aquarium&#10;&#10;Description générée automatiquement"/>
+                          <pic:cNvPicPr/>
+                        </pic:nvPicPr>
+                        <pic:blipFill>
+                          <a:blip r:embed="rId11"/>
+                          <a:stretch>
+                            <a:fillRect/>
+                          </a:stretch>
+                        </pic:blipFill>
+                        <pic:spPr>
+                          <a:xfrm>
+                            <a:off x="0" y="0"/>
+                            <a:ext cx="1071118" cy="1071118"/>
+                          </a:xfrm>
+                          <a:prstGeom prst="rect">
+                            <a:avLst/>
+                          </a:prstGeom>
+                        </pic:spPr>
+                      </pic:pic>
+                    </a:graphicData>
+                  </a:graphic>
+                </wp:inline>
+              </w:drawing>
+            </w:r>
           </w:p>
         </w:tc>
         <w:tc>
@@ -1776,218 +1935,53 @@
     </w:p>
     <w:p>
       <w:pPr>
+        <w:jc w:val="center"/>
         <w:rPr>
           <w:lang w:val="en-US" w:eastAsia="en-US"/>
         </w:rPr>
       </w:pPr>
-    </w:p>
-    <w:p>
-      <w:pPr>
-        <w:rPr>
-          <w:lang w:val="en-US" w:eastAsia="en-US"/>
-        </w:rPr>
-      </w:pPr>
       <w:r>
         <w:rPr>
+          <w:b/>
           <w:noProof/>
-          <w:lang w:val="en-US" w:eastAsia="en-US"/>
-        </w:rPr>
-        <mc:AlternateContent>
-          <mc:Choice Requires="wps">
-            <w:drawing>
-              <wp:anchor distT="0" distB="0" distL="114300" distR="114300" simplePos="0" relativeHeight="251659264" behindDoc="0" locked="0" layoutInCell="1" allowOverlap="1" wp14:anchorId="47D9317B" wp14:editId="2267778F">
-                <wp:simplePos x="0" y="0"/>
-                <wp:positionH relativeFrom="column">
-                  <wp:posOffset>678815</wp:posOffset>
-                </wp:positionH>
-                <wp:positionV relativeFrom="paragraph">
-                  <wp:posOffset>400685</wp:posOffset>
-                </wp:positionV>
-                <wp:extent cx="8810625" cy="3935730"/>
-                <wp:effectExtent l="0" t="0" r="28575" b="16510"/>
-                <wp:wrapNone/>
-                <wp:docPr id="151749696" name="Rectangle 1"/>
-                <wp:cNvGraphicFramePr/>
-                <a:graphic xmlns:a="http://schemas.openxmlformats.org/drawingml/2006/main">
-                  <a:graphicData uri="http://schemas.microsoft.com/office/word/2010/wordprocessingShape">
-                    <wps:wsp>
-                      <wps:cNvSpPr/>
-                      <wps:spPr>
-                        <a:xfrm>
-                          <a:off x="0" y="0"/>
-                          <a:ext cx="8810625" cy="3935730"/>
-                        </a:xfrm>
-                        <a:prstGeom prst="rect">
-                          <a:avLst/>
-                        </a:prstGeom>
-                      </wps:spPr>
-                      <wps:style>
-                        <a:lnRef idx="2">
-                          <a:schemeClr val="accent1">
-                            <a:shade val="15000"/>
-                          </a:schemeClr>
-                        </a:lnRef>
-                        <a:fillRef idx="1">
-                          <a:schemeClr val="accent1"/>
-                        </a:fillRef>
-                        <a:effectRef idx="0">
-                          <a:schemeClr val="accent1"/>
-                        </a:effectRef>
-                        <a:fontRef idx="minor">
-                          <a:schemeClr val="lt1"/>
-                        </a:fontRef>
-                      </wps:style>
-                      <wps:txbx>
-                        <w:txbxContent>
-                          <w:p>
-                            <w:pPr>
-                              <w:jc w:val="center"/>
-                            </w:pPr>
-                            <w:r>
-                              <w:rPr>
-                                <w:noProof/>
-                                <w:lang w:val="en-US" w:eastAsia="zh-CN"/>
-                              </w:rPr>
-                              <w:drawing>
-                                <wp:inline distT="0" distB="0" distL="0" distR="0" wp14:anchorId="45DAC171" wp14:editId="005ECD64">
-                                  <wp:extent cx="6115050" cy="6115050"/>
-                                  <wp:effectExtent l="0" t="0" r="0" b="0"/>
-                                  <wp:docPr id="1718539795" name="Picture 2"/>
-                                  <wp:cNvGraphicFramePr>
-                                    <a:graphicFrameLocks xmlns:a="http://schemas.openxmlformats.org/drawingml/2006/main" noChangeAspect="1"/>
-                                  </wp:cNvGraphicFramePr>
-                                  <a:graphic xmlns:a="http://schemas.openxmlformats.org/drawingml/2006/main">
-                                    <a:graphicData uri="http://schemas.openxmlformats.org/drawingml/2006/picture">
-                                      <pic:pic xmlns:pic="http://schemas.openxmlformats.org/drawingml/2006/picture">
-                                        <pic:nvPicPr>
-                                          <pic:cNvPr id="0" name="Picture 1"/>
-                                          <pic:cNvPicPr>
-                                            <a:picLocks noChangeAspect="1" noChangeArrowheads="1"/>
-                                          </pic:cNvPicPr>
-                                        </pic:nvPicPr>
-                                        <pic:blipFill>
-                                          <a:blip r:embed="rId17">
-                                            <a:extLst>
-                                              <a:ext uri="{28A0092B-C50C-407E-A947-70E740481C1C}">
-                                                <a14:useLocalDpi xmlns:a14="http://schemas.microsoft.com/office/drawing/2010/main" val="0"/>
-                                              </a:ext>
-                                            </a:extLst>
-                                          </a:blip>
-                                          <a:srcRect/>
-                                          <a:stretch>
-                                            <a:fillRect/>
-                                          </a:stretch>
-                                        </pic:blipFill>
-                                        <pic:spPr bwMode="auto">
-                                          <a:xfrm>
-                                            <a:off x="0" y="0"/>
-                                            <a:ext cx="6115050" cy="6115050"/>
-                                          </a:xfrm>
-                                          <a:prstGeom prst="rect">
-                                            <a:avLst/>
-                                          </a:prstGeom>
-                                          <a:noFill/>
-                                          <a:ln>
-                                            <a:noFill/>
-                                          </a:ln>
-                                        </pic:spPr>
-                                      </pic:pic>
-                                    </a:graphicData>
-                                  </a:graphic>
-                                </wp:inline>
-                              </w:drawing>
-                            </w:r>
-                          </w:p>
-                        </w:txbxContent>
-                      </wps:txbx>
-                      <wps:bodyPr rot="0" spcFirstLastPara="0" vertOverflow="overflow" horzOverflow="overflow" vert="horz" wrap="square" lIns="91440" tIns="45720" rIns="91440" bIns="45720" numCol="1" spcCol="0" rtlCol="0" fromWordArt="0" anchor="ctr" anchorCtr="0" forceAA="0" compatLnSpc="1">
-                        <a:prstTxWarp prst="textNoShape">
-                          <a:avLst/>
-                        </a:prstTxWarp>
-                        <a:spAutoFit/>
-                      </wps:bodyPr>
-                    </wps:wsp>
-                  </a:graphicData>
-                </a:graphic>
-                <wp14:sizeRelH relativeFrom="margin">
-                  <wp14:pctWidth>0</wp14:pctWidth>
-                </wp14:sizeRelH>
-                <wp14:sizeRelV relativeFrom="margin">
-                  <wp14:pctHeight>0</wp14:pctHeight>
-                </wp14:sizeRelV>
-              </wp:anchor>
-            </w:drawing>
-          </mc:Choice>
-          <mc:Fallback>
-            <w:pict>
-              <v:rect w14:anchorId="47D9317B" id="Rectangle 1" o:spid="_x0000_s1026" style="position:absolute;margin-left:53.45pt;margin-top:31.55pt;width:693.75pt;height:309.9pt;z-index:251659264;visibility:visible;mso-wrap-style:square;mso-width-percent:0;mso-height-percent:0;mso-wrap-distance-left:9pt;mso-wrap-distance-top:0;mso-wrap-distance-right:9pt;mso-wrap-distance-bottom:0;mso-position-horizontal:absolute;mso-position-horizontal-relative:text;mso-position-vertical:absolute;mso-position-vertical-relative:text;mso-width-percent:0;mso-height-percent:0;mso-width-relative:margin;mso-height-relative:margin;v-text-anchor:middle" o:gfxdata="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" fillcolor="#4f81bd [3204]" strokecolor="#0a121c [484]" strokeweight="2pt">
-                <v:textbox style="mso-fit-shape-to-text:t">
-                  <w:txbxContent>
-                    <w:p>
-                      <w:pPr>
-                        <w:jc w:val="center"/>
-                      </w:pPr>
-                      <w:r>
-                        <w:rPr>
-                          <w:noProof/>
-                          <w:lang w:val="en-US" w:eastAsia="zh-CN"/>
-                        </w:rPr>
-                        <w:drawing>
-                          <wp:inline distT="0" distB="0" distL="0" distR="0" wp14:anchorId="45DAC171" wp14:editId="005ECD64">
-                            <wp:extent cx="6115050" cy="6115050"/>
-                            <wp:effectExtent l="0" t="0" r="0" b="0"/>
-                            <wp:docPr id="1718539795" name="Picture 2"/>
-                            <wp:cNvGraphicFramePr>
-                              <a:graphicFrameLocks xmlns:a="http://schemas.openxmlformats.org/drawingml/2006/main" noChangeAspect="1"/>
-                            </wp:cNvGraphicFramePr>
-                            <a:graphic xmlns:a="http://schemas.openxmlformats.org/drawingml/2006/main">
-                              <a:graphicData uri="http://schemas.openxmlformats.org/drawingml/2006/picture">
-                                <pic:pic xmlns:pic="http://schemas.openxmlformats.org/drawingml/2006/picture">
-                                  <pic:nvPicPr>
-                                    <pic:cNvPr id="0" name="Picture 1"/>
-                                    <pic:cNvPicPr>
-                                      <a:picLocks noChangeAspect="1" noChangeArrowheads="1"/>
-                                    </pic:cNvPicPr>
-                                  </pic:nvPicPr>
-                                  <pic:blipFill>
-                                    <a:blip r:embed="rId17">
-                                      <a:extLst>
-                                        <a:ext uri="{28A0092B-C50C-407E-A947-70E740481C1C}">
-                                          <a14:useLocalDpi xmlns:a14="http://schemas.microsoft.com/office/drawing/2010/main" val="0"/>
-                                        </a:ext>
-                                      </a:extLst>
-                                    </a:blip>
-                                    <a:srcRect/>
-                                    <a:stretch>
-                                      <a:fillRect/>
-                                    </a:stretch>
-                                  </pic:blipFill>
-                                  <pic:spPr bwMode="auto">
-                                    <a:xfrm>
-                                      <a:off x="0" y="0"/>
-                                      <a:ext cx="6115050" cy="6115050"/>
-                                    </a:xfrm>
-                                    <a:prstGeom prst="rect">
-                                      <a:avLst/>
-                                    </a:prstGeom>
-                                    <a:noFill/>
-                                    <a:ln>
-                                      <a:noFill/>
-                                    </a:ln>
-                                  </pic:spPr>
-                                </pic:pic>
-                              </a:graphicData>
-                            </a:graphic>
-                          </wp:inline>
-                        </w:drawing>
-                      </w:r>
-                    </w:p>
-                  </w:txbxContent>
-                </v:textbox>
-              </v:rect>
-            </w:pict>
-          </mc:Fallback>
-        </mc:AlternateContent>
+          <w:lang w:val="en-US" w:eastAsia="zh-CN"/>
+        </w:rPr>
+        <w:lastRenderedPageBreak/>
+        <w:drawing>
+          <wp:inline distT="0" distB="0" distL="0" distR="0" wp14:anchorId="148197C8" wp14:editId="50A41D1A">
+            <wp:extent cx="2071254" cy="2071254"/>
+            <wp:effectExtent l="0" t="0" r="5715" b="5715"/>
+            <wp:docPr id="331618104" name="Image 938082034" descr="Une image contenant poisson, dessin humoristique, aquarium&#10;&#10;Description générée automatiquement"/>
+            <wp:cNvGraphicFramePr>
+              <a:graphicFrameLocks xmlns:a="http://schemas.openxmlformats.org/drawingml/2006/main" noChangeAspect="1"/>
+            </wp:cNvGraphicFramePr>
+            <a:graphic xmlns:a="http://schemas.openxmlformats.org/drawingml/2006/main">
+              <a:graphicData uri="http://schemas.openxmlformats.org/drawingml/2006/picture">
+                <pic:pic xmlns:pic="http://schemas.openxmlformats.org/drawingml/2006/picture">
+                  <pic:nvPicPr>
+                    <pic:cNvPr id="495046142" name="Image 1" descr="Une image contenant poisson, dessin humoristique, aquarium&#10;&#10;Description générée automatiquement"/>
+                    <pic:cNvPicPr/>
+                  </pic:nvPicPr>
+                  <pic:blipFill>
+                    <a:blip r:embed="rId11"/>
+                    <a:stretch>
+                      <a:fillRect/>
+                    </a:stretch>
+                  </pic:blipFill>
+                  <pic:spPr>
+                    <a:xfrm>
+                      <a:off x="0" y="0"/>
+                      <a:ext cx="2081485" cy="2081485"/>
+                    </a:xfrm>
+                    <a:prstGeom prst="rect">
+                      <a:avLst/>
+                    </a:prstGeom>
+                  </pic:spPr>
+                </pic:pic>
+              </a:graphicData>
+            </a:graphic>
+          </wp:inline>
+        </w:drawing>
       </w:r>
     </w:p>
     <w:sectPr>
@@ -6386,16 +6380,15 @@
 </file>
 
 <file path=customXml/item1.xml><?xml version="1.0" encoding="utf-8"?>
-<b:Sources xmlns:b="http://schemas.openxmlformats.org/officeDocument/2006/bibliography" xmlns="http://schemas.openxmlformats.org/officeDocument/2006/bibliography" SelectedStyle="\APA.XSL" StyleName="APA"/>
+<?mso-contentType ?>
+<FormTemplates xmlns="http://schemas.microsoft.com/sharepoint/v3/contenttype/forms">
+  <Display>DocumentLibraryForm</Display>
+  <Edit>DocumentLibraryForm</Edit>
+  <New>DocumentLibraryForm</New>
+</FormTemplates>
 </file>
 
 <file path=customXml/item2.xml><?xml version="1.0" encoding="utf-8"?>
-<p:properties xmlns:p="http://schemas.microsoft.com/office/2006/metadata/properties" xmlns:xsi="http://www.w3.org/2001/XMLSchema-instance" xmlns:pc="http://schemas.microsoft.com/office/infopath/2007/PartnerControls">
-  <documentManagement/>
-</p:properties>
-</file>
-
-<file path=customXml/item3.xml><?xml version="1.0" encoding="utf-8"?>
 <ct:contentTypeSchema xmlns:ct="http://schemas.microsoft.com/office/2006/metadata/contentType" xmlns:ma="http://schemas.microsoft.com/office/2006/metadata/properties/metaAttributes" ct:_="" ma:_="" ma:contentTypeName="Document" ma:contentTypeID="0x0101008B2E36F553680E4BB7247E020878E859" ma:contentTypeVersion="9" ma:contentTypeDescription="Create a new document." ma:contentTypeScope="" ma:versionID="d8b0e2da8e1d7bd9b52d27f1edbd3237">
   <xsd:schema xmlns:xsd="http://www.w3.org/2001/XMLSchema" xmlns:xs="http://www.w3.org/2001/XMLSchema" xmlns:p="http://schemas.microsoft.com/office/2006/metadata/properties" xmlns:ns2="33268c77-dbac-4a18-a32f-ee500f7e6f9f" xmlns:ns3="00226614-b492-47b8-862c-5bf22ae978ad" targetNamespace="http://schemas.microsoft.com/office/2006/metadata/properties" ma:root="true" ma:fieldsID="1a011f73357eb406dd9988bd17b2aa4d" ns2:_="" ns3:_="">
     <xsd:import namespace="33268c77-dbac-4a18-a32f-ee500f7e6f9f"/>
@@ -6592,33 +6585,25 @@
 </ct:contentTypeSchema>
 </file>
 
+<file path=customXml/item3.xml><?xml version="1.0" encoding="utf-8"?>
+<p:properties xmlns:p="http://schemas.microsoft.com/office/2006/metadata/properties" xmlns:xsi="http://www.w3.org/2001/XMLSchema-instance" xmlns:pc="http://schemas.microsoft.com/office/infopath/2007/PartnerControls">
+  <documentManagement/>
+</p:properties>
+</file>
+
 <file path=customXml/item4.xml><?xml version="1.0" encoding="utf-8"?>
-<?mso-contentType ?>
-<FormTemplates xmlns="http://schemas.microsoft.com/sharepoint/v3/contenttype/forms">
-  <Display>DocumentLibraryForm</Display>
-  <Edit>DocumentLibraryForm</Edit>
-  <New>DocumentLibraryForm</New>
-</FormTemplates>
+<b:Sources xmlns:b="http://schemas.openxmlformats.org/officeDocument/2006/bibliography" xmlns="http://schemas.openxmlformats.org/officeDocument/2006/bibliography" SelectedStyle="\APA.XSL" StyleName="APA"/>
 </file>
 
 <file path=customXml/itemProps1.xml><?xml version="1.0" encoding="utf-8"?>
-<ds:datastoreItem xmlns:ds="http://schemas.openxmlformats.org/officeDocument/2006/customXml" ds:itemID="{310A7222-DC68-4432-A7BB-935727D1373C}">
+<ds:datastoreItem xmlns:ds="http://schemas.openxmlformats.org/officeDocument/2006/customXml" ds:itemID="{5F81E89A-3946-4246-B89B-9FBFAD073ED9}">
   <ds:schemaRefs>
-    <ds:schemaRef ds:uri="http://schemas.openxmlformats.org/officeDocument/2006/bibliography"/>
+    <ds:schemaRef ds:uri="http://schemas.microsoft.com/sharepoint/v3/contenttype/forms"/>
   </ds:schemaRefs>
 </ds:datastoreItem>
 </file>
 
 <file path=customXml/itemProps2.xml><?xml version="1.0" encoding="utf-8"?>
-<ds:datastoreItem xmlns:ds="http://schemas.openxmlformats.org/officeDocument/2006/customXml" ds:itemID="{CE585C21-CC7A-4102-ABD3-8D8749D7EBB4}">
-  <ds:schemaRefs>
-    <ds:schemaRef ds:uri="http://schemas.microsoft.com/office/2006/metadata/properties"/>
-    <ds:schemaRef ds:uri="http://schemas.microsoft.com/office/infopath/2007/PartnerControls"/>
-  </ds:schemaRefs>
-</ds:datastoreItem>
-</file>
-
-<file path=customXml/itemProps3.xml><?xml version="1.0" encoding="utf-8"?>
 <ds:datastoreItem xmlns:ds="http://schemas.openxmlformats.org/officeDocument/2006/customXml" ds:itemID="{F34F796E-2583-4188-A8A6-24FBC9DCE4DA}">
   <ds:schemaRefs>
     <ds:schemaRef ds:uri="http://schemas.microsoft.com/office/2006/metadata/contentType"/>
@@ -6637,10 +6622,19 @@
 </ds:datastoreItem>
 </file>
 
+<file path=customXml/itemProps3.xml><?xml version="1.0" encoding="utf-8"?>
+<ds:datastoreItem xmlns:ds="http://schemas.openxmlformats.org/officeDocument/2006/customXml" ds:itemID="{CE585C21-CC7A-4102-ABD3-8D8749D7EBB4}">
+  <ds:schemaRefs>
+    <ds:schemaRef ds:uri="http://schemas.microsoft.com/office/2006/metadata/properties"/>
+    <ds:schemaRef ds:uri="http://schemas.microsoft.com/office/infopath/2007/PartnerControls"/>
+  </ds:schemaRefs>
+</ds:datastoreItem>
+</file>
+
 <file path=customXml/itemProps4.xml><?xml version="1.0" encoding="utf-8"?>
-<ds:datastoreItem xmlns:ds="http://schemas.openxmlformats.org/officeDocument/2006/customXml" ds:itemID="{5F81E89A-3946-4246-B89B-9FBFAD073ED9}">
+<ds:datastoreItem xmlns:ds="http://schemas.openxmlformats.org/officeDocument/2006/customXml" ds:itemID="{310A7222-DC68-4432-A7BB-935727D1373C}">
   <ds:schemaRefs>
-    <ds:schemaRef ds:uri="http://schemas.microsoft.com/sharepoint/v3/contenttype/forms"/>
+    <ds:schemaRef ds:uri="http://schemas.openxmlformats.org/officeDocument/2006/bibliography"/>
   </ds:schemaRefs>
 </ds:datastoreItem>
 </file>
</xml_diff>